<commit_message>
Registry settings chanhe to reflect project name
</commit_message>
<xml_diff>
--- a/Documentation/PPDF Connector  - Developer’s Guide.docx
+++ b/Documentation/PPDF Connector  - Developer’s Guide.docx
@@ -56,7 +56,21 @@
           <w:sz w:val="52"/>
           <w:szCs w:val="52"/>
         </w:rPr>
-        <w:t xml:space="preserve">Creating a PDF Connector </w:t>
+        <w:t xml:space="preserve">Creating a </w:t>
+      </w:r>
+      <w:r>
+        <w:rPr>
+          <w:sz w:val="52"/>
+          <w:szCs w:val="52"/>
+        </w:rPr>
+        <w:t>P</w:t>
+      </w:r>
+      <w:r>
+        <w:rPr>
+          <w:sz w:val="52"/>
+          <w:szCs w:val="52"/>
+        </w:rPr>
+        <w:t xml:space="preserve">PDF Connector </w:t>
       </w:r>
       <w:r>
         <w:rPr>
@@ -1650,12 +1664,12 @@
       <w:pPr>
         <w:pStyle w:val="Heading2"/>
       </w:pPr>
-      <w:bookmarkStart w:id="1" w:name="overview"/>
-      <w:bookmarkStart w:id="2" w:name="_Toc203583645"/>
+      <w:bookmarkStart w:id="1" w:name="_Toc203583645"/>
+      <w:bookmarkStart w:id="2" w:name="overview"/>
       <w:r>
         <w:t>Overview</w:t>
       </w:r>
-      <w:bookmarkEnd w:id="2"/>
+      <w:bookmarkEnd w:id="1"/>
     </w:p>
     <w:p>
       <w:pPr>
@@ -1698,7 +1712,7 @@
         <w:pStyle w:val="Heading2"/>
       </w:pPr>
       <w:bookmarkStart w:id="3" w:name="key-files-and-their-purpose"/>
-      <w:bookmarkEnd w:id="1"/>
+      <w:bookmarkEnd w:id="2"/>
       <w:r>
         <w:t xml:space="preserve"> </w:t>
       </w:r>
@@ -1712,8 +1726,8 @@
       <w:pPr>
         <w:pStyle w:val="Heading3"/>
       </w:pPr>
-      <w:bookmarkStart w:id="5" w:name="menu.cs"/>
-      <w:bookmarkStart w:id="6" w:name="_Toc203583647"/>
+      <w:bookmarkStart w:id="5" w:name="_Toc203583647"/>
+      <w:bookmarkStart w:id="6" w:name="menu.cs"/>
       <w:r>
         <w:t xml:space="preserve">✅ </w:t>
       </w:r>
@@ -1723,7 +1737,7 @@
         </w:rPr>
         <w:t>Menu.cs</w:t>
       </w:r>
-      <w:bookmarkEnd w:id="6"/>
+      <w:bookmarkEnd w:id="5"/>
     </w:p>
     <w:p>
       <w:pPr>
@@ -1768,8 +1782,8 @@
       <w:pPr>
         <w:pStyle w:val="Heading3"/>
       </w:pPr>
-      <w:bookmarkStart w:id="7" w:name="connector.cs"/>
-      <w:bookmarkStart w:id="8" w:name="_Toc203583648"/>
+      <w:bookmarkStart w:id="7" w:name="_Toc203583648"/>
+      <w:bookmarkStart w:id="8" w:name="connector.cs"/>
       <w:r>
         <w:t xml:space="preserve">✅ </w:t>
       </w:r>
@@ -1779,7 +1793,7 @@
         </w:rPr>
         <w:t>Connector.cs</w:t>
       </w:r>
-      <w:bookmarkEnd w:id="8"/>
+      <w:bookmarkEnd w:id="7"/>
     </w:p>
     <w:p>
       <w:pPr>
@@ -1851,7 +1865,7 @@
         <w:t>Handles initialization and global logic.</w:t>
       </w:r>
     </w:p>
-    <w:bookmarkEnd w:id="7"/>
+    <w:bookmarkEnd w:id="8"/>
     <w:p>
       <w:pPr>
         <w:pStyle w:val="Compact"/>
@@ -1862,9 +1876,9 @@
       <w:pPr>
         <w:pStyle w:val="Heading3"/>
       </w:pPr>
-      <w:bookmarkStart w:id="9" w:name="propertysheet2.cs"/>
-      <w:bookmarkStart w:id="10" w:name="_Toc203583649"/>
-      <w:bookmarkEnd w:id="5"/>
+      <w:bookmarkStart w:id="9" w:name="_Toc203583649"/>
+      <w:bookmarkStart w:id="10" w:name="propertysheet2.cs"/>
+      <w:bookmarkEnd w:id="6"/>
       <w:r>
         <w:t xml:space="preserve">✅ </w:t>
       </w:r>
@@ -1874,7 +1888,7 @@
         </w:rPr>
         <w:t>PropertySheet2.cs</w:t>
       </w:r>
-      <w:bookmarkEnd w:id="10"/>
+      <w:bookmarkEnd w:id="9"/>
     </w:p>
     <w:p>
       <w:pPr>
@@ -1910,9 +1924,9 @@
       <w:pPr>
         <w:pStyle w:val="Heading3"/>
       </w:pPr>
-      <w:bookmarkStart w:id="11" w:name="resources.resx"/>
-      <w:bookmarkStart w:id="12" w:name="_Toc203583650"/>
-      <w:bookmarkEnd w:id="9"/>
+      <w:bookmarkStart w:id="11" w:name="_Toc203583650"/>
+      <w:bookmarkStart w:id="12" w:name="resources.resx"/>
+      <w:bookmarkEnd w:id="10"/>
       <w:r>
         <w:t xml:space="preserve">✅ </w:t>
       </w:r>
@@ -1922,7 +1936,7 @@
         </w:rPr>
         <w:t>Resources.resx</w:t>
       </w:r>
-      <w:bookmarkEnd w:id="12"/>
+      <w:bookmarkEnd w:id="11"/>
     </w:p>
     <w:p>
       <w:pPr>
@@ -1947,22 +1961,22 @@
       <w:pPr>
         <w:pStyle w:val="Heading2"/>
       </w:pPr>
-      <w:bookmarkStart w:id="13" w:name="Xca9751dc26e8af37e013a090d85c206274f9c98"/>
-      <w:bookmarkStart w:id="14" w:name="_Toc203583651"/>
+      <w:bookmarkStart w:id="13" w:name="_Toc203583651"/>
+      <w:bookmarkStart w:id="14" w:name="Xca9751dc26e8af37e013a090d85c206274f9c98"/>
       <w:bookmarkEnd w:id="3"/>
-      <w:bookmarkEnd w:id="11"/>
+      <w:bookmarkEnd w:id="12"/>
       <w:r>
         <w:lastRenderedPageBreak/>
         <w:t>Adding a Menu in PPDF</w:t>
       </w:r>
-      <w:bookmarkEnd w:id="14"/>
+      <w:bookmarkEnd w:id="13"/>
     </w:p>
     <w:p>
       <w:pPr>
         <w:pStyle w:val="Heading3"/>
       </w:pPr>
-      <w:bookmarkStart w:id="15" w:name="file-menu.cs"/>
-      <w:bookmarkStart w:id="16" w:name="_Toc203583652"/>
+      <w:bookmarkStart w:id="15" w:name="_Toc203583652"/>
+      <w:bookmarkStart w:id="16" w:name="file-menu.cs"/>
       <w:r>
         <w:t xml:space="preserve">File: </w:t>
       </w:r>
@@ -1972,7 +1986,7 @@
         </w:rPr>
         <w:t>Menu.cs</w:t>
       </w:r>
-      <w:bookmarkEnd w:id="16"/>
+      <w:bookmarkEnd w:id="15"/>
     </w:p>
     <w:p>
       <w:pPr>
@@ -2010,7 +2024,7 @@
         <w:t xml:space="preserve"> toolbar or menu for your connector.</w:t>
       </w:r>
     </w:p>
-    <w:bookmarkEnd w:id="15"/>
+    <w:bookmarkEnd w:id="16"/>
     <w:p>
       <w:pPr>
         <w:pStyle w:val="Heading3"/>
@@ -3539,7 +3553,7 @@
         <w:pStyle w:val="Heading1"/>
       </w:pPr>
       <w:bookmarkStart w:id="23" w:name="deploying-the-connector"/>
-      <w:bookmarkEnd w:id="13"/>
+      <w:bookmarkEnd w:id="14"/>
       <w:r>
         <w:lastRenderedPageBreak/>
         <w:t xml:space="preserve"> </w:t>
@@ -3621,8 +3635,8 @@
       <w:pPr>
         <w:pStyle w:val="Heading2"/>
       </w:pPr>
-      <w:bookmarkStart w:id="26" w:name="modifying-publishmode.xml"/>
-      <w:bookmarkStart w:id="27" w:name="_Toc203583661"/>
+      <w:bookmarkStart w:id="26" w:name="_Toc203583661"/>
+      <w:bookmarkStart w:id="27" w:name="modifying-publishmode.xml"/>
       <w:bookmarkEnd w:id="23"/>
       <w:r>
         <w:t xml:space="preserve">Modify </w:t>
@@ -3633,7 +3647,7 @@
         </w:rPr>
         <w:t>PublishMode.xml</w:t>
       </w:r>
-      <w:bookmarkEnd w:id="27"/>
+      <w:bookmarkEnd w:id="26"/>
     </w:p>
     <w:p>
       <w:pPr>
@@ -4046,7 +4060,7 @@
         <w:pStyle w:val="Heading2"/>
       </w:pPr>
       <w:bookmarkStart w:id="28" w:name="build-settings"/>
-      <w:bookmarkEnd w:id="26"/>
+      <w:bookmarkEnd w:id="27"/>
     </w:p>
     <w:p>
       <w:pPr>
@@ -4478,7 +4492,7 @@
 <w:numbering xmlns:wpc="http://schemas.microsoft.com/office/word/2010/wordprocessingCanvas" xmlns:cx="http://schemas.microsoft.com/office/drawing/2014/chartex" xmlns:cx1="http://schemas.microsoft.com/office/drawing/2015/9/8/chartex" xmlns:cx2="http://schemas.microsoft.com/office/drawing/2015/10/21/chartex" xmlns:cx3="http://schemas.microsoft.com/office/drawing/2016/5/9/chartex" xmlns:cx4="http://schemas.microsoft.com/office/drawing/2016/5/10/chartex" xmlns:cx5="http://schemas.microsoft.com/office/drawing/2016/5/11/chartex" xmlns:cx6="http://schemas.microsoft.com/office/drawing/2016/5/12/chartex" xmlns:cx7="http://schemas.microsoft.com/office/drawing/2016/5/13/chartex" xmlns:cx8="http://schemas.microsoft.com/office/drawing/2016/5/14/chartex" xmlns:mc="http://schemas.openxmlformats.org/markup-compatibility/2006" xmlns:aink="http://schemas.microsoft.com/office/drawing/2016/ink" xmlns:am3d="http://schemas.microsoft.com/office/drawing/2017/model3d" xmlns:o="urn:schemas-microsoft-com:office:office" xmlns:oel="http://schemas.microsoft.com/office/2019/extlst" xmlns:r="http://schemas.openxmlformats.org/officeDocument/2006/relationships" xmlns:m="http://schemas.openxmlformats.org/officeDocument/2006/math" xmlns:v="urn:schemas-microsoft-com:vml" xmlns:wp14="http://schemas.microsoft.com/office/word/2010/wordprocessingDrawing" xmlns:wp="http://schemas.openxmlformats.org/drawingml/2006/wordprocessingDrawing" xmlns:w10="urn:schemas-microsoft-com:office:word" xmlns:w="http://schemas.openxmlformats.org/wordprocessingml/2006/main" xmlns:w14="http://schemas.microsoft.com/office/word/2010/wordml" xmlns:w15="http://schemas.microsoft.com/office/word/2012/wordml" xmlns:w16cex="http://schemas.microsoft.com/office/word/2018/wordml/cex" xmlns:w16cid="http://schemas.microsoft.com/office/word/2016/wordml/cid" xmlns:w16="http://schemas.microsoft.com/office/word/2018/wordml" xmlns:w16du="http://schemas.microsoft.com/office/word/2023/wordml/word16du" xmlns:w16sdtdh="http://schemas.microsoft.com/office/word/2020/wordml/sdtdatahash" xmlns:w16sdtfl="http://schemas.microsoft.com/office/word/2024/wordml/sdtformatlock" xmlns:w16se="http://schemas.microsoft.com/office/word/2015/wordml/symex" xmlns:wpg="http://schemas.microsoft.com/office/word/2010/wordprocessingGroup" xmlns:wpi="http://schemas.microsoft.com/office/word/2010/wordprocessingInk" xmlns:wne="http://schemas.microsoft.com/office/word/2006/wordml" xmlns:wps="http://schemas.microsoft.com/office/word/2010/wordprocessingShape" mc:Ignorable="w14 w15 w16se w16cid w16 w16cex w16sdtdh w16sdtfl w16du wp14">
   <w:numPicBullet w:numPicBulletId="0">
     <w:pict>
-      <v:rect id="_x0000_i1028" style="width:0;height:1.5pt" o:hralign="center" o:bullet="t" o:hrstd="t" o:hr="t"/>
+      <v:rect id="_x0000_i1032" style="width:0;height:1.5pt" o:hralign="center" o:bullet="t" o:hrstd="t" o:hr="t"/>
     </w:pict>
   </w:numPicBullet>
   <w:abstractNum w:abstractNumId="0" w15:restartNumberingAfterBreak="0">

</xml_diff>

<commit_message>
Updated document with ConfigurationControl
</commit_message>
<xml_diff>
--- a/Documentation/PPDF Connector  - Developer’s Guide.docx
+++ b/Documentation/PPDF Connector  - Developer’s Guide.docx
@@ -56,21 +56,7 @@
           <w:sz w:val="52"/>
           <w:szCs w:val="52"/>
         </w:rPr>
-        <w:t xml:space="preserve">Creating a </w:t>
-      </w:r>
-      <w:r>
-        <w:rPr>
-          <w:sz w:val="52"/>
-          <w:szCs w:val="52"/>
-        </w:rPr>
-        <w:t>P</w:t>
-      </w:r>
-      <w:r>
-        <w:rPr>
-          <w:sz w:val="52"/>
-          <w:szCs w:val="52"/>
-        </w:rPr>
-        <w:t xml:space="preserve">PDF Connector </w:t>
+        <w:t xml:space="preserve">Creating a PDF Connector </w:t>
       </w:r>
       <w:r>
         <w:rPr>
@@ -137,7 +123,7 @@
           <w:r>
             <w:fldChar w:fldCharType="separate"/>
           </w:r>
-          <w:hyperlink w:anchor="_Toc203583645" w:history="1">
+          <w:hyperlink w:anchor="_Toc203652338" w:history="1">
             <w:r>
               <w:rPr>
                 <w:rStyle w:val="Hyperlink"/>
@@ -164,7 +150,7 @@
                 <w:noProof/>
                 <w:webHidden/>
               </w:rPr>
-              <w:instrText xml:space="preserve"> PAGEREF _Toc203583645 \h </w:instrText>
+              <w:instrText xml:space="preserve"> PAGEREF _Toc203652338 \h </w:instrText>
             </w:r>
             <w:r>
               <w:rPr>
@@ -208,7 +194,7 @@
               <w14:ligatures w14:val="standardContextual"/>
             </w:rPr>
           </w:pPr>
-          <w:hyperlink w:anchor="_Toc203583646" w:history="1">
+          <w:hyperlink w:anchor="_Toc203652339" w:history="1">
             <w:r>
               <w:rPr>
                 <w:rStyle w:val="Hyperlink"/>
@@ -235,7 +221,7 @@
                 <w:noProof/>
                 <w:webHidden/>
               </w:rPr>
-              <w:instrText xml:space="preserve"> PAGEREF _Toc203583646 \h </w:instrText>
+              <w:instrText xml:space="preserve"> PAGEREF _Toc203652339 \h </w:instrText>
             </w:r>
             <w:r>
               <w:rPr>
@@ -279,7 +265,7 @@
               <w14:ligatures w14:val="standardContextual"/>
             </w:rPr>
           </w:pPr>
-          <w:hyperlink w:anchor="_Toc203583647" w:history="1">
+          <w:hyperlink w:anchor="_Toc203652340" w:history="1">
             <w:r>
               <w:rPr>
                 <w:rStyle w:val="Hyperlink"/>
@@ -322,7 +308,7 @@
                 <w:noProof/>
                 <w:webHidden/>
               </w:rPr>
-              <w:instrText xml:space="preserve"> PAGEREF _Toc203583647 \h </w:instrText>
+              <w:instrText xml:space="preserve"> PAGEREF _Toc203652340 \h </w:instrText>
             </w:r>
             <w:r>
               <w:rPr>
@@ -366,7 +352,7 @@
               <w14:ligatures w14:val="standardContextual"/>
             </w:rPr>
           </w:pPr>
-          <w:hyperlink w:anchor="_Toc203583648" w:history="1">
+          <w:hyperlink w:anchor="_Toc203652341" w:history="1">
             <w:r>
               <w:rPr>
                 <w:rStyle w:val="Hyperlink"/>
@@ -409,7 +395,7 @@
                 <w:noProof/>
                 <w:webHidden/>
               </w:rPr>
-              <w:instrText xml:space="preserve"> PAGEREF _Toc203583648 \h </w:instrText>
+              <w:instrText xml:space="preserve"> PAGEREF _Toc203652341 \h </w:instrText>
             </w:r>
             <w:r>
               <w:rPr>
@@ -453,7 +439,7 @@
               <w14:ligatures w14:val="standardContextual"/>
             </w:rPr>
           </w:pPr>
-          <w:hyperlink w:anchor="_Toc203583649" w:history="1">
+          <w:hyperlink w:anchor="_Toc203652342" w:history="1">
             <w:r>
               <w:rPr>
                 <w:rStyle w:val="Hyperlink"/>
@@ -475,7 +461,7 @@
                 <w:rFonts w:ascii="Consolas" w:hAnsi="Consolas"/>
                 <w:noProof/>
               </w:rPr>
-              <w:t>PropertySheet2.cs</w:t>
+              <w:t>ConfigurationControl.cs</w:t>
             </w:r>
             <w:r>
               <w:rPr>
@@ -496,7 +482,7 @@
                 <w:noProof/>
                 <w:webHidden/>
               </w:rPr>
-              <w:instrText xml:space="preserve"> PAGEREF _Toc203583649 \h </w:instrText>
+              <w:instrText xml:space="preserve"> PAGEREF _Toc203652342 \h </w:instrText>
             </w:r>
             <w:r>
               <w:rPr>
@@ -540,7 +526,7 @@
               <w14:ligatures w14:val="standardContextual"/>
             </w:rPr>
           </w:pPr>
-          <w:hyperlink w:anchor="_Toc203583650" w:history="1">
+          <w:hyperlink w:anchor="_Toc203652343" w:history="1">
             <w:r>
               <w:rPr>
                 <w:rStyle w:val="Hyperlink"/>
@@ -583,7 +569,7 @@
                 <w:noProof/>
                 <w:webHidden/>
               </w:rPr>
-              <w:instrText xml:space="preserve"> PAGEREF _Toc203583650 \h </w:instrText>
+              <w:instrText xml:space="preserve"> PAGEREF _Toc203652343 \h </w:instrText>
             </w:r>
             <w:r>
               <w:rPr>
@@ -627,7 +613,7 @@
               <w14:ligatures w14:val="standardContextual"/>
             </w:rPr>
           </w:pPr>
-          <w:hyperlink w:anchor="_Toc203583651" w:history="1">
+          <w:hyperlink w:anchor="_Toc203652344" w:history="1">
             <w:r>
               <w:rPr>
                 <w:rStyle w:val="Hyperlink"/>
@@ -654,7 +640,7 @@
                 <w:noProof/>
                 <w:webHidden/>
               </w:rPr>
-              <w:instrText xml:space="preserve"> PAGEREF _Toc203583651 \h </w:instrText>
+              <w:instrText xml:space="preserve"> PAGEREF _Toc203652344 \h </w:instrText>
             </w:r>
             <w:r>
               <w:rPr>
@@ -698,7 +684,7 @@
               <w14:ligatures w14:val="standardContextual"/>
             </w:rPr>
           </w:pPr>
-          <w:hyperlink w:anchor="_Toc203583652" w:history="1">
+          <w:hyperlink w:anchor="_Toc203652345" w:history="1">
             <w:r>
               <w:rPr>
                 <w:rStyle w:val="Hyperlink"/>
@@ -733,7 +719,7 @@
                 <w:noProof/>
                 <w:webHidden/>
               </w:rPr>
-              <w:instrText xml:space="preserve"> PAGEREF _Toc203583652 \h </w:instrText>
+              <w:instrText xml:space="preserve"> PAGEREF _Toc203652345 \h </w:instrText>
             </w:r>
             <w:r>
               <w:rPr>
@@ -777,7 +763,7 @@
               <w14:ligatures w14:val="standardContextual"/>
             </w:rPr>
           </w:pPr>
-          <w:hyperlink w:anchor="_Toc203583653" w:history="1">
+          <w:hyperlink w:anchor="_Toc203652346" w:history="1">
             <w:r>
               <w:rPr>
                 <w:rStyle w:val="Hyperlink"/>
@@ -804,7 +790,7 @@
                 <w:noProof/>
                 <w:webHidden/>
               </w:rPr>
-              <w:instrText xml:space="preserve"> PAGEREF _Toc203583653 \h </w:instrText>
+              <w:instrText xml:space="preserve"> PAGEREF _Toc203652346 \h </w:instrText>
             </w:r>
             <w:r>
               <w:rPr>
@@ -848,7 +834,7 @@
               <w14:ligatures w14:val="standardContextual"/>
             </w:rPr>
           </w:pPr>
-          <w:hyperlink w:anchor="_Toc203583654" w:history="1">
+          <w:hyperlink w:anchor="_Toc203652347" w:history="1">
             <w:r>
               <w:rPr>
                 <w:rStyle w:val="Hyperlink"/>
@@ -883,7 +869,7 @@
                 <w:noProof/>
                 <w:webHidden/>
               </w:rPr>
-              <w:instrText xml:space="preserve"> PAGEREF _Toc203583654 \h </w:instrText>
+              <w:instrText xml:space="preserve"> PAGEREF _Toc203652347 \h </w:instrText>
             </w:r>
             <w:r>
               <w:rPr>
@@ -927,13 +913,13 @@
               <w14:ligatures w14:val="standardContextual"/>
             </w:rPr>
           </w:pPr>
-          <w:hyperlink w:anchor="_Toc203583655" w:history="1">
+          <w:hyperlink w:anchor="_Toc203652348" w:history="1">
             <w:r>
               <w:rPr>
                 <w:rStyle w:val="Hyperlink"/>
                 <w:noProof/>
               </w:rPr>
-              <w:t>Changes in PropertySheet2.cs</w:t>
+              <w:t>Changes in ConfigurationControl.cs</w:t>
             </w:r>
             <w:r>
               <w:rPr>
@@ -954,7 +940,7 @@
                 <w:noProof/>
                 <w:webHidden/>
               </w:rPr>
-              <w:instrText xml:space="preserve"> PAGEREF _Toc203583655 \h </w:instrText>
+              <w:instrText xml:space="preserve"> PAGEREF _Toc203652348 \h </w:instrText>
             </w:r>
             <w:r>
               <w:rPr>
@@ -998,7 +984,7 @@
               <w14:ligatures w14:val="standardContextual"/>
             </w:rPr>
           </w:pPr>
-          <w:hyperlink w:anchor="_Toc203583656" w:history="1">
+          <w:hyperlink w:anchor="_Toc203652349" w:history="1">
             <w:r>
               <w:rPr>
                 <w:rStyle w:val="Hyperlink"/>
@@ -1025,7 +1011,7 @@
                 <w:noProof/>
                 <w:webHidden/>
               </w:rPr>
-              <w:instrText xml:space="preserve"> PAGEREF _Toc203583656 \h </w:instrText>
+              <w:instrText xml:space="preserve"> PAGEREF _Toc203652349 \h </w:instrText>
             </w:r>
             <w:r>
               <w:rPr>
@@ -1069,7 +1055,7 @@
               <w14:ligatures w14:val="standardContextual"/>
             </w:rPr>
           </w:pPr>
-          <w:hyperlink w:anchor="_Toc203583657" w:history="1">
+          <w:hyperlink w:anchor="_Toc203652350" w:history="1">
             <w:r>
               <w:rPr>
                 <w:rStyle w:val="Hyperlink"/>
@@ -1096,7 +1082,7 @@
                 <w:noProof/>
                 <w:webHidden/>
               </w:rPr>
-              <w:instrText xml:space="preserve"> PAGEREF _Toc203583657 \h </w:instrText>
+              <w:instrText xml:space="preserve"> PAGEREF _Toc203652350 \h </w:instrText>
             </w:r>
             <w:r>
               <w:rPr>
@@ -1140,7 +1126,7 @@
               <w14:ligatures w14:val="standardContextual"/>
             </w:rPr>
           </w:pPr>
-          <w:hyperlink w:anchor="_Toc203583658" w:history="1">
+          <w:hyperlink w:anchor="_Toc203652351" w:history="1">
             <w:r>
               <w:rPr>
                 <w:rStyle w:val="Hyperlink"/>
@@ -1167,7 +1153,7 @@
                 <w:noProof/>
                 <w:webHidden/>
               </w:rPr>
-              <w:instrText xml:space="preserve"> PAGEREF _Toc203583658 \h </w:instrText>
+              <w:instrText xml:space="preserve"> PAGEREF _Toc203652351 \h </w:instrText>
             </w:r>
             <w:r>
               <w:rPr>
@@ -1211,7 +1197,7 @@
               <w14:ligatures w14:val="standardContextual"/>
             </w:rPr>
           </w:pPr>
-          <w:hyperlink w:anchor="_Toc203583659" w:history="1">
+          <w:hyperlink w:anchor="_Toc203652352" w:history="1">
             <w:r>
               <w:rPr>
                 <w:rStyle w:val="Hyperlink"/>
@@ -1238,7 +1224,7 @@
                 <w:noProof/>
                 <w:webHidden/>
               </w:rPr>
-              <w:instrText xml:space="preserve"> PAGEREF _Toc203583659 \h </w:instrText>
+              <w:instrText xml:space="preserve"> PAGEREF _Toc203652352 \h </w:instrText>
             </w:r>
             <w:r>
               <w:rPr>
@@ -1282,7 +1268,7 @@
               <w14:ligatures w14:val="standardContextual"/>
             </w:rPr>
           </w:pPr>
-          <w:hyperlink w:anchor="_Toc203583660" w:history="1">
+          <w:hyperlink w:anchor="_Toc203652353" w:history="1">
             <w:r>
               <w:rPr>
                 <w:rStyle w:val="Hyperlink"/>
@@ -1309,7 +1295,7 @@
                 <w:noProof/>
                 <w:webHidden/>
               </w:rPr>
-              <w:instrText xml:space="preserve"> PAGEREF _Toc203583660 \h </w:instrText>
+              <w:instrText xml:space="preserve"> PAGEREF _Toc203652353 \h </w:instrText>
             </w:r>
             <w:r>
               <w:rPr>
@@ -1353,7 +1339,7 @@
               <w14:ligatures w14:val="standardContextual"/>
             </w:rPr>
           </w:pPr>
-          <w:hyperlink w:anchor="_Toc203583661" w:history="1">
+          <w:hyperlink w:anchor="_Toc203652354" w:history="1">
             <w:r>
               <w:rPr>
                 <w:rStyle w:val="Hyperlink"/>
@@ -1388,7 +1374,7 @@
                 <w:noProof/>
                 <w:webHidden/>
               </w:rPr>
-              <w:instrText xml:space="preserve"> PAGEREF _Toc203583661 \h </w:instrText>
+              <w:instrText xml:space="preserve"> PAGEREF _Toc203652354 \h </w:instrText>
             </w:r>
             <w:r>
               <w:rPr>
@@ -1432,7 +1418,7 @@
               <w14:ligatures w14:val="standardContextual"/>
             </w:rPr>
           </w:pPr>
-          <w:hyperlink w:anchor="_Toc203583662" w:history="1">
+          <w:hyperlink w:anchor="_Toc203652355" w:history="1">
             <w:r>
               <w:rPr>
                 <w:rStyle w:val="Hyperlink"/>
@@ -1459,7 +1445,7 @@
                 <w:noProof/>
                 <w:webHidden/>
               </w:rPr>
-              <w:instrText xml:space="preserve"> PAGEREF _Toc203583662 \h </w:instrText>
+              <w:instrText xml:space="preserve"> PAGEREF _Toc203652355 \h </w:instrText>
             </w:r>
             <w:r>
               <w:rPr>
@@ -1503,7 +1489,7 @@
               <w14:ligatures w14:val="standardContextual"/>
             </w:rPr>
           </w:pPr>
-          <w:hyperlink w:anchor="_Toc203583663" w:history="1">
+          <w:hyperlink w:anchor="_Toc203652356" w:history="1">
             <w:r>
               <w:rPr>
                 <w:rStyle w:val="Hyperlink"/>
@@ -1530,7 +1516,7 @@
                 <w:noProof/>
                 <w:webHidden/>
               </w:rPr>
-              <w:instrText xml:space="preserve"> PAGEREF _Toc203583663 \h </w:instrText>
+              <w:instrText xml:space="preserve"> PAGEREF _Toc203652356 \h </w:instrText>
             </w:r>
             <w:r>
               <w:rPr>
@@ -1574,7 +1560,7 @@
               <w14:ligatures w14:val="standardContextual"/>
             </w:rPr>
           </w:pPr>
-          <w:hyperlink w:anchor="_Toc203583664" w:history="1">
+          <w:hyperlink w:anchor="_Toc203652357" w:history="1">
             <w:r>
               <w:rPr>
                 <w:rStyle w:val="Hyperlink"/>
@@ -1601,7 +1587,7 @@
                 <w:noProof/>
                 <w:webHidden/>
               </w:rPr>
-              <w:instrText xml:space="preserve"> PAGEREF _Toc203583664 \h </w:instrText>
+              <w:instrText xml:space="preserve"> PAGEREF _Toc203652357 \h </w:instrText>
             </w:r>
             <w:r>
               <w:rPr>
@@ -1664,12 +1650,12 @@
       <w:pPr>
         <w:pStyle w:val="Heading2"/>
       </w:pPr>
-      <w:bookmarkStart w:id="1" w:name="_Toc203583645"/>
-      <w:bookmarkStart w:id="2" w:name="overview"/>
+      <w:bookmarkStart w:id="1" w:name="overview"/>
+      <w:bookmarkStart w:id="2" w:name="_Toc203652338"/>
       <w:r>
         <w:t>Overview</w:t>
       </w:r>
-      <w:bookmarkEnd w:id="1"/>
+      <w:bookmarkEnd w:id="2"/>
     </w:p>
     <w:p>
       <w:pPr>
@@ -1678,6 +1664,7 @@
       <w:r>
         <w:t xml:space="preserve">This document outlines the essential components and steps involved in creating a custom PDF connector using the </w:t>
       </w:r>
+      <w:proofErr w:type="spellStart"/>
       <w:r>
         <w:rPr>
           <w:b/>
@@ -1685,6 +1672,7 @@
         </w:rPr>
         <w:t>CurrentDocumentBluePrint</w:t>
       </w:r>
+      <w:proofErr w:type="spellEnd"/>
       <w:r>
         <w:t xml:space="preserve"> template. This general guide helps developers understand the extensibility points and where to plug in their logic.</w:t>
       </w:r>
@@ -1696,9 +1684,11 @@
       <w:r>
         <w:t xml:space="preserve">The </w:t>
       </w:r>
+      <w:proofErr w:type="spellStart"/>
       <w:r>
         <w:t>CurrentDocumentBluePrint</w:t>
       </w:r>
+      <w:proofErr w:type="spellEnd"/>
       <w:r>
         <w:t xml:space="preserve"> </w:t>
       </w:r>
@@ -1712,11 +1702,11 @@
         <w:pStyle w:val="Heading2"/>
       </w:pPr>
       <w:bookmarkStart w:id="3" w:name="key-files-and-their-purpose"/>
-      <w:bookmarkEnd w:id="2"/>
+      <w:bookmarkEnd w:id="1"/>
       <w:r>
         <w:t xml:space="preserve"> </w:t>
       </w:r>
-      <w:bookmarkStart w:id="4" w:name="_Toc203583646"/>
+      <w:bookmarkStart w:id="4" w:name="_Toc203652339"/>
       <w:r>
         <w:t>Key Files and Their Purpose</w:t>
       </w:r>
@@ -1726,18 +1716,20 @@
       <w:pPr>
         <w:pStyle w:val="Heading3"/>
       </w:pPr>
-      <w:bookmarkStart w:id="5" w:name="_Toc203583647"/>
-      <w:bookmarkStart w:id="6" w:name="menu.cs"/>
+      <w:bookmarkStart w:id="5" w:name="menu.cs"/>
+      <w:bookmarkStart w:id="6" w:name="_Toc203652340"/>
       <w:r>
         <w:t xml:space="preserve">✅ </w:t>
       </w:r>
+      <w:proofErr w:type="spellStart"/>
       <w:r>
         <w:rPr>
           <w:rStyle w:val="VerbatimChar"/>
         </w:rPr>
         <w:t>Menu.cs</w:t>
       </w:r>
-      <w:bookmarkEnd w:id="5"/>
+      <w:bookmarkEnd w:id="6"/>
+      <w:proofErr w:type="spellEnd"/>
     </w:p>
     <w:p>
       <w:pPr>
@@ -1750,12 +1742,14 @@
       <w:r>
         <w:t xml:space="preserve">Defines custom toolbar/menu items via </w:t>
       </w:r>
+      <w:proofErr w:type="spellStart"/>
       <w:r>
         <w:rPr>
           <w:rStyle w:val="VerbatimChar"/>
         </w:rPr>
         <w:t>MenuItemDefinition</w:t>
       </w:r>
+      <w:proofErr w:type="spellEnd"/>
       <w:r>
         <w:t>.</w:t>
       </w:r>
@@ -1782,18 +1776,20 @@
       <w:pPr>
         <w:pStyle w:val="Heading3"/>
       </w:pPr>
-      <w:bookmarkStart w:id="7" w:name="_Toc203583648"/>
-      <w:bookmarkStart w:id="8" w:name="connector.cs"/>
+      <w:bookmarkStart w:id="7" w:name="connector.cs"/>
+      <w:bookmarkStart w:id="8" w:name="_Toc203652341"/>
       <w:r>
         <w:t xml:space="preserve">✅ </w:t>
       </w:r>
+      <w:proofErr w:type="spellStart"/>
       <w:r>
         <w:rPr>
           <w:rStyle w:val="VerbatimChar"/>
         </w:rPr>
         <w:t>Connector.cs</w:t>
       </w:r>
-      <w:bookmarkEnd w:id="7"/>
+      <w:bookmarkEnd w:id="8"/>
+      <w:proofErr w:type="spellEnd"/>
     </w:p>
     <w:p>
       <w:pPr>
@@ -1810,8 +1806,13 @@
         </w:rPr>
         <w:t xml:space="preserve">Implements </w:t>
       </w:r>
-      <w:r>
-        <w:t>DMSConnecor  interface.</w:t>
+      <w:proofErr w:type="spellStart"/>
+      <w:r>
+        <w:t>DMSConnecor</w:t>
+      </w:r>
+      <w:proofErr w:type="spellEnd"/>
+      <w:r>
+        <w:t xml:space="preserve">  interface.</w:t>
       </w:r>
     </w:p>
     <w:p>
@@ -1825,30 +1826,36 @@
       <w:r>
         <w:t xml:space="preserve">Entry point for document events: </w:t>
       </w:r>
+      <w:proofErr w:type="spellStart"/>
       <w:r>
         <w:rPr>
           <w:rStyle w:val="VerbatimChar"/>
         </w:rPr>
         <w:t>DocAddNew</w:t>
       </w:r>
+      <w:proofErr w:type="spellEnd"/>
       <w:r>
         <w:t xml:space="preserve">, </w:t>
       </w:r>
+      <w:proofErr w:type="spellStart"/>
       <w:r>
         <w:rPr>
           <w:rStyle w:val="VerbatimChar"/>
         </w:rPr>
         <w:t>DocOpen</w:t>
       </w:r>
+      <w:proofErr w:type="spellEnd"/>
       <w:r>
         <w:t xml:space="preserve">, </w:t>
       </w:r>
+      <w:proofErr w:type="spellStart"/>
       <w:r>
         <w:rPr>
           <w:rStyle w:val="VerbatimChar"/>
         </w:rPr>
         <w:t>DocSave</w:t>
       </w:r>
+      <w:proofErr w:type="spellEnd"/>
       <w:r>
         <w:t>.</w:t>
       </w:r>
@@ -1865,7 +1872,7 @@
         <w:t>Handles initialization and global logic.</w:t>
       </w:r>
     </w:p>
-    <w:bookmarkEnd w:id="8"/>
+    <w:bookmarkEnd w:id="7"/>
     <w:p>
       <w:pPr>
         <w:pStyle w:val="Compact"/>
@@ -1876,19 +1883,27 @@
       <w:pPr>
         <w:pStyle w:val="Heading3"/>
       </w:pPr>
-      <w:bookmarkStart w:id="9" w:name="_Toc203583649"/>
-      <w:bookmarkStart w:id="10" w:name="propertysheet2.cs"/>
-      <w:bookmarkEnd w:id="6"/>
+      <w:bookmarkStart w:id="9" w:name="propertysheet2.cs"/>
+      <w:bookmarkStart w:id="10" w:name="_Toc203652342"/>
+      <w:bookmarkEnd w:id="5"/>
       <w:r>
         <w:t xml:space="preserve">✅ </w:t>
       </w:r>
+      <w:proofErr w:type="spellStart"/>
       <w:r>
         <w:rPr>
           <w:rStyle w:val="VerbatimChar"/>
         </w:rPr>
-        <w:t>PropertySheet2.cs</w:t>
-      </w:r>
-      <w:bookmarkEnd w:id="9"/>
+        <w:t>ConfigurationControl</w:t>
+      </w:r>
+      <w:r>
+        <w:rPr>
+          <w:rStyle w:val="VerbatimChar"/>
+        </w:rPr>
+        <w:t>.cs</w:t>
+      </w:r>
+      <w:bookmarkEnd w:id="10"/>
+      <w:proofErr w:type="spellEnd"/>
     </w:p>
     <w:p>
       <w:pPr>
@@ -1910,11 +1925,24 @@
           <w:numId w:val="4"/>
         </w:numPr>
       </w:pPr>
-      <w:r>
-        <w:t>Can be used to collect or store user preferences</w:t>
-      </w:r>
-      <w:r>
-        <w:t xml:space="preserve"> like settings, URLs</w:t>
+      <w:proofErr w:type="gramStart"/>
+      <w:r>
+        <w:t>Can</w:t>
+      </w:r>
+      <w:proofErr w:type="gramEnd"/>
+      <w:r>
+        <w:t xml:space="preserve"> be used to collect or store user preferences</w:t>
+      </w:r>
+      <w:r>
+        <w:t xml:space="preserve"> like </w:t>
+      </w:r>
+      <w:proofErr w:type="gramStart"/>
+      <w:r>
+        <w:t>settings,</w:t>
+      </w:r>
+      <w:proofErr w:type="gramEnd"/>
+      <w:r>
+        <w:t xml:space="preserve"> URLs</w:t>
       </w:r>
       <w:r>
         <w:t>.</w:t>
@@ -1924,19 +1952,21 @@
       <w:pPr>
         <w:pStyle w:val="Heading3"/>
       </w:pPr>
-      <w:bookmarkStart w:id="11" w:name="_Toc203583650"/>
-      <w:bookmarkStart w:id="12" w:name="resources.resx"/>
-      <w:bookmarkEnd w:id="10"/>
+      <w:bookmarkStart w:id="11" w:name="resources.resx"/>
+      <w:bookmarkStart w:id="12" w:name="_Toc203652343"/>
+      <w:bookmarkEnd w:id="9"/>
       <w:r>
         <w:t xml:space="preserve">✅ </w:t>
       </w:r>
+      <w:proofErr w:type="spellStart"/>
       <w:r>
         <w:rPr>
           <w:rStyle w:val="VerbatimChar"/>
         </w:rPr>
         <w:t>Resources.resx</w:t>
       </w:r>
-      <w:bookmarkEnd w:id="11"/>
+      <w:bookmarkEnd w:id="12"/>
+      <w:proofErr w:type="spellEnd"/>
     </w:p>
     <w:p>
       <w:pPr>
@@ -1961,32 +1991,34 @@
       <w:pPr>
         <w:pStyle w:val="Heading2"/>
       </w:pPr>
-      <w:bookmarkStart w:id="13" w:name="_Toc203583651"/>
-      <w:bookmarkStart w:id="14" w:name="Xca9751dc26e8af37e013a090d85c206274f9c98"/>
+      <w:bookmarkStart w:id="13" w:name="Xca9751dc26e8af37e013a090d85c206274f9c98"/>
+      <w:bookmarkStart w:id="14" w:name="_Toc203652344"/>
       <w:bookmarkEnd w:id="3"/>
-      <w:bookmarkEnd w:id="12"/>
+      <w:bookmarkEnd w:id="11"/>
       <w:r>
         <w:lastRenderedPageBreak/>
         <w:t>Adding a Menu in PPDF</w:t>
       </w:r>
-      <w:bookmarkEnd w:id="13"/>
+      <w:bookmarkEnd w:id="14"/>
     </w:p>
     <w:p>
       <w:pPr>
         <w:pStyle w:val="Heading3"/>
       </w:pPr>
-      <w:bookmarkStart w:id="15" w:name="_Toc203583652"/>
-      <w:bookmarkStart w:id="16" w:name="file-menu.cs"/>
+      <w:bookmarkStart w:id="15" w:name="file-menu.cs"/>
+      <w:bookmarkStart w:id="16" w:name="_Toc203652345"/>
       <w:r>
         <w:t xml:space="preserve">File: </w:t>
       </w:r>
+      <w:proofErr w:type="spellStart"/>
       <w:r>
         <w:rPr>
           <w:rStyle w:val="VerbatimChar"/>
         </w:rPr>
         <w:t>Menu.cs</w:t>
       </w:r>
-      <w:bookmarkEnd w:id="15"/>
+      <w:bookmarkEnd w:id="16"/>
+      <w:proofErr w:type="spellEnd"/>
     </w:p>
     <w:p>
       <w:pPr>
@@ -1995,21 +2027,25 @@
       <w:r>
         <w:t xml:space="preserve">This file contains the </w:t>
       </w:r>
+      <w:proofErr w:type="spellStart"/>
       <w:r>
         <w:rPr>
           <w:rStyle w:val="VerbatimChar"/>
         </w:rPr>
         <w:t>MenuItemDefinition</w:t>
       </w:r>
+      <w:proofErr w:type="spellEnd"/>
       <w:r>
         <w:t xml:space="preserve"> class and a static array </w:t>
       </w:r>
+      <w:proofErr w:type="spellStart"/>
       <w:r>
         <w:rPr>
           <w:rStyle w:val="VerbatimChar"/>
         </w:rPr>
         <w:t>menuDefinitions</w:t>
       </w:r>
+      <w:proofErr w:type="spellEnd"/>
       <w:r>
         <w:t xml:space="preserve"> that defines what menu items will appear in the </w:t>
       </w:r>
@@ -2024,7 +2060,7 @@
         <w:t xml:space="preserve"> toolbar or menu for your connector.</w:t>
       </w:r>
     </w:p>
-    <w:bookmarkEnd w:id="16"/>
+    <w:bookmarkEnd w:id="15"/>
     <w:p>
       <w:pPr>
         <w:pStyle w:val="Heading3"/>
@@ -2032,7 +2068,7 @@
       <w:r>
         <w:t xml:space="preserve"> </w:t>
       </w:r>
-      <w:bookmarkStart w:id="17" w:name="_Toc203583653"/>
+      <w:bookmarkStart w:id="17" w:name="_Toc203652346"/>
       <w:r>
         <w:t>Steps to Add a Custom Menu Item:</w:t>
       </w:r>
@@ -2051,7 +2087,23 @@
           <w:b/>
           <w:bCs/>
         </w:rPr>
-        <w:t>Define an entry in enum:</w:t>
+        <w:t xml:space="preserve">Define an entry in </w:t>
+      </w:r>
+      <w:proofErr w:type="spellStart"/>
+      <w:r>
+        <w:rPr>
+          <w:b/>
+          <w:bCs/>
+        </w:rPr>
+        <w:t>enum</w:t>
+      </w:r>
+      <w:proofErr w:type="spellEnd"/>
+      <w:r>
+        <w:rPr>
+          <w:b/>
+          <w:bCs/>
+        </w:rPr>
+        <w:t>:</w:t>
       </w:r>
     </w:p>
     <w:p>
@@ -2071,18 +2123,28 @@
         </w:rPr>
         <w:t xml:space="preserve"> </w:t>
       </w:r>
+      <w:proofErr w:type="spellStart"/>
       <w:r>
         <w:rPr>
           <w:rStyle w:val="KeywordTok"/>
         </w:rPr>
         <w:t>enum</w:t>
       </w:r>
+      <w:proofErr w:type="spellEnd"/>
       <w:r>
         <w:rPr>
           <w:rStyle w:val="NormalTok"/>
         </w:rPr>
-        <w:t xml:space="preserve"> ItemId</w:t>
-      </w:r>
+        <w:t xml:space="preserve"> </w:t>
+      </w:r>
+      <w:proofErr w:type="spellStart"/>
+      <w:r>
+        <w:rPr>
+          <w:rStyle w:val="NormalTok"/>
+        </w:rPr>
+        <w:t>ItemId</w:t>
+      </w:r>
+      <w:proofErr w:type="spellEnd"/>
       <w:r>
         <w:br/>
       </w:r>
@@ -2226,12 +2288,14 @@
       <w:r>
         <w:t xml:space="preserve"> In </w:t>
       </w:r>
+      <w:proofErr w:type="spellStart"/>
       <w:r>
         <w:rPr>
           <w:rStyle w:val="VerbatimChar"/>
         </w:rPr>
         <w:t>Resources.resx</w:t>
       </w:r>
+      <w:proofErr w:type="spellEnd"/>
       <w:r>
         <w:t xml:space="preserve"> (under </w:t>
       </w:r>
@@ -2253,12 +2317,14 @@
           <w:numId w:val="13"/>
         </w:numPr>
       </w:pPr>
+      <w:proofErr w:type="spellStart"/>
       <w:r>
         <w:rPr>
           <w:rStyle w:val="VerbatimChar"/>
         </w:rPr>
         <w:t>MenuCustomAction</w:t>
       </w:r>
+      <w:proofErr w:type="spellEnd"/>
       <w:r>
         <w:t xml:space="preserve"> → value: </w:t>
       </w:r>
@@ -2319,12 +2385,14 @@
       <w:r>
         <w:t xml:space="preserve">) to your </w:t>
       </w:r>
+      <w:proofErr w:type="spellStart"/>
       <w:r>
         <w:rPr>
           <w:rStyle w:val="VerbatimChar"/>
         </w:rPr>
         <w:t>Resources.resx</w:t>
       </w:r>
+      <w:proofErr w:type="spellEnd"/>
       <w:r>
         <w:t>.</w:t>
       </w:r>
@@ -2351,6 +2419,8 @@
         </w:rPr>
         <w:t xml:space="preserve"> </w:t>
       </w:r>
+      <w:proofErr w:type="spellStart"/>
+      <w:proofErr w:type="gramStart"/>
       <w:r>
         <w:rPr>
           <w:b/>
@@ -2358,6 +2428,8 @@
         </w:rPr>
         <w:t>menuDefinitions</w:t>
       </w:r>
+      <w:proofErr w:type="spellEnd"/>
+      <w:proofErr w:type="gramEnd"/>
       <w:r>
         <w:rPr>
           <w:b/>
@@ -2383,18 +2455,21 @@
         </w:rPr>
         <w:t xml:space="preserve"> </w:t>
       </w:r>
+      <w:proofErr w:type="spellStart"/>
       <w:r>
         <w:rPr>
           <w:rStyle w:val="FunctionTok"/>
         </w:rPr>
         <w:t>MenuItemDefinition</w:t>
       </w:r>
+      <w:proofErr w:type="spellEnd"/>
       <w:r>
         <w:rPr>
           <w:rStyle w:val="OperatorTok"/>
         </w:rPr>
         <w:t>(</w:t>
       </w:r>
+      <w:proofErr w:type="spellStart"/>
       <w:r>
         <w:rPr>
           <w:rStyle w:val="NormalTok"/>
@@ -2414,6 +2489,7 @@
         </w:rPr>
         <w:t>CUSTOMACTION</w:t>
       </w:r>
+      <w:proofErr w:type="spellEnd"/>
       <w:r>
         <w:rPr>
           <w:rStyle w:val="OperatorTok"/>
@@ -2430,7 +2506,21 @@
         <w:rPr>
           <w:rStyle w:val="StringTok"/>
         </w:rPr>
-        <w:t>"MenuCustomAction"</w:t>
+        <w:t>"</w:t>
+      </w:r>
+      <w:proofErr w:type="spellStart"/>
+      <w:r>
+        <w:rPr>
+          <w:rStyle w:val="StringTok"/>
+        </w:rPr>
+        <w:t>MenuCustomAction</w:t>
+      </w:r>
+      <w:proofErr w:type="spellEnd"/>
+      <w:r>
+        <w:rPr>
+          <w:rStyle w:val="StringTok"/>
+        </w:rPr>
+        <w:t>"</w:t>
       </w:r>
       <w:r>
         <w:rPr>
@@ -2481,7 +2571,14 @@
         <w:rPr>
           <w:rStyle w:val="NormalTok"/>
         </w:rPr>
-        <w:t xml:space="preserve"> CallbackType</w:t>
+        <w:t xml:space="preserve"> </w:t>
+      </w:r>
+      <w:proofErr w:type="spellStart"/>
+      <w:r>
+        <w:rPr>
+          <w:rStyle w:val="NormalTok"/>
+        </w:rPr>
+        <w:t>CallbackType</w:t>
       </w:r>
       <w:r>
         <w:rPr>
@@ -2495,6 +2592,7 @@
         </w:rPr>
         <w:t>CALLBACK_MENUITEM</w:t>
       </w:r>
+      <w:proofErr w:type="spellEnd"/>
       <w:r>
         <w:rPr>
           <w:rStyle w:val="OperatorTok"/>
@@ -2514,7 +2612,21 @@
         <w:rPr>
           <w:rStyle w:val="StringTok"/>
         </w:rPr>
-        <w:t>"Image_Custom"</w:t>
+        <w:t>"</w:t>
+      </w:r>
+      <w:proofErr w:type="spellStart"/>
+      <w:r>
+        <w:rPr>
+          <w:rStyle w:val="StringTok"/>
+        </w:rPr>
+        <w:t>Image_Custom</w:t>
+      </w:r>
+      <w:proofErr w:type="spellEnd"/>
+      <w:r>
+        <w:rPr>
+          <w:rStyle w:val="StringTok"/>
+        </w:rPr>
+        <w:t>"</w:t>
       </w:r>
       <w:r>
         <w:rPr>
@@ -2571,7 +2683,21 @@
         <w:rPr>
           <w:rStyle w:val="StringTok"/>
         </w:rPr>
-        <w:t>"Image_Custom_Small"</w:t>
+        <w:t>"</w:t>
+      </w:r>
+      <w:proofErr w:type="spellStart"/>
+      <w:r>
+        <w:rPr>
+          <w:rStyle w:val="StringTok"/>
+        </w:rPr>
+        <w:t>Image_Custom_Small</w:t>
+      </w:r>
+      <w:proofErr w:type="spellEnd"/>
+      <w:r>
+        <w:rPr>
+          <w:rStyle w:val="StringTok"/>
+        </w:rPr>
+        <w:t>"</w:t>
       </w:r>
       <w:r>
         <w:rPr>
@@ -2662,17 +2788,33 @@
       <w:r>
         <w:t xml:space="preserve"> what’s used in </w:t>
       </w:r>
+      <w:proofErr w:type="spellStart"/>
       <w:r>
         <w:rPr>
           <w:rStyle w:val="VerbatimChar"/>
         </w:rPr>
         <w:t>Resources.resx</w:t>
       </w:r>
+      <w:proofErr w:type="spellEnd"/>
       <w:r>
         <w:rPr>
           <w:rStyle w:val="VerbatimChar"/>
         </w:rPr>
-        <w:t>. If required add new icons to Resources.resx.</w:t>
+        <w:t xml:space="preserve">. If required add new icons to </w:t>
+      </w:r>
+      <w:proofErr w:type="spellStart"/>
+      <w:r>
+        <w:rPr>
+          <w:rStyle w:val="VerbatimChar"/>
+        </w:rPr>
+        <w:t>Resources.resx</w:t>
+      </w:r>
+      <w:proofErr w:type="spellEnd"/>
+      <w:r>
+        <w:rPr>
+          <w:rStyle w:val="VerbatimChar"/>
+        </w:rPr>
+        <w:t>.</w:t>
       </w:r>
     </w:p>
     <w:p/>
@@ -2691,13 +2833,14 @@
         <w:lastRenderedPageBreak/>
         <w:t xml:space="preserve"> </w:t>
       </w:r>
-      <w:bookmarkStart w:id="18" w:name="_Toc203583654"/>
+      <w:bookmarkStart w:id="18" w:name="_Toc203652347"/>
       <w:r>
         <w:t xml:space="preserve">Required Methods to Implement in </w:t>
       </w:r>
       <w:r>
         <w:t xml:space="preserve"> </w:t>
       </w:r>
+      <w:proofErr w:type="spellStart"/>
       <w:r>
         <w:rPr>
           <w:rStyle w:val="VerbatimChar"/>
@@ -2705,14 +2848,20 @@
         <w:t>Connector.cs</w:t>
       </w:r>
       <w:bookmarkEnd w:id="18"/>
+      <w:proofErr w:type="spellEnd"/>
     </w:p>
     <w:p>
       <w:pPr>
         <w:pStyle w:val="FirstParagraph"/>
         <w:ind w:firstLine="360"/>
       </w:pPr>
-      <w:r>
-        <w:t>Following methods can be implemented or added code as required :</w:t>
+      <w:proofErr w:type="gramStart"/>
+      <w:r>
+        <w:t>Following</w:t>
+      </w:r>
+      <w:proofErr w:type="gramEnd"/>
+      <w:r>
+        <w:t xml:space="preserve"> methods can be implemented or added code as required :</w:t>
       </w:r>
     </w:p>
     <w:p>
@@ -2734,6 +2883,7 @@
         </w:rPr>
         <w:t xml:space="preserve">string </w:t>
       </w:r>
+      <w:proofErr w:type="spellStart"/>
       <w:r>
         <w:rPr>
           <w:rStyle w:val="VerbatimChar"/>
@@ -2742,11 +2892,40 @@
         </w:rPr>
         <w:t>DocAddNew</w:t>
       </w:r>
+      <w:proofErr w:type="spellEnd"/>
       <w:r>
         <w:rPr>
           <w:rStyle w:val="VerbatimChar"/>
         </w:rPr>
-        <w:t>(string sourceFile, string title, string[] docProperties)</w:t>
+        <w:t xml:space="preserve">(string </w:t>
+      </w:r>
+      <w:proofErr w:type="spellStart"/>
+      <w:r>
+        <w:rPr>
+          <w:rStyle w:val="VerbatimChar"/>
+        </w:rPr>
+        <w:t>sourceFile</w:t>
+      </w:r>
+      <w:proofErr w:type="spellEnd"/>
+      <w:r>
+        <w:rPr>
+          <w:rStyle w:val="VerbatimChar"/>
+        </w:rPr>
+        <w:t xml:space="preserve">, string title, string[] </w:t>
+      </w:r>
+      <w:proofErr w:type="spellStart"/>
+      <w:r>
+        <w:rPr>
+          <w:rStyle w:val="VerbatimChar"/>
+        </w:rPr>
+        <w:t>docProperties</w:t>
+      </w:r>
+      <w:proofErr w:type="spellEnd"/>
+      <w:r>
+        <w:rPr>
+          <w:rStyle w:val="VerbatimChar"/>
+        </w:rPr>
+        <w:t>)</w:t>
       </w:r>
     </w:p>
     <w:p>
@@ -2775,14 +2954,36 @@
         <w:rPr>
           <w:rStyle w:val="VerbatimChar"/>
         </w:rPr>
-        <w:t>This is the first method to be executed if added Menu Item is of CallBackType  -&gt; CallBack_</w:t>
-      </w:r>
+        <w:t xml:space="preserve">This is the first method to be executed if added Menu Item is of </w:t>
+      </w:r>
+      <w:proofErr w:type="spellStart"/>
       <w:r>
         <w:rPr>
           <w:rStyle w:val="VerbatimChar"/>
         </w:rPr>
+        <w:t>CallBackType</w:t>
+      </w:r>
+      <w:proofErr w:type="spellEnd"/>
+      <w:r>
+        <w:rPr>
+          <w:rStyle w:val="VerbatimChar"/>
+        </w:rPr>
+        <w:t xml:space="preserve">  -&gt; </w:t>
+      </w:r>
+      <w:proofErr w:type="spellStart"/>
+      <w:r>
+        <w:rPr>
+          <w:rStyle w:val="VerbatimChar"/>
+        </w:rPr>
+        <w:t>CallBack_</w:t>
+      </w:r>
+      <w:r>
+        <w:rPr>
+          <w:rStyle w:val="VerbatimChar"/>
+        </w:rPr>
         <w:t>Save</w:t>
       </w:r>
+      <w:proofErr w:type="spellEnd"/>
     </w:p>
     <w:p>
       <w:pPr>
@@ -2799,7 +3000,21 @@
         <w:rPr>
           <w:rStyle w:val="VerbatimChar"/>
         </w:rPr>
-        <w:t xml:space="preserve">Here you have access to document path and other document properties. </w:t>
+        <w:t xml:space="preserve">Here you have access to document </w:t>
+      </w:r>
+      <w:proofErr w:type="gramStart"/>
+      <w:r>
+        <w:rPr>
+          <w:rStyle w:val="VerbatimChar"/>
+        </w:rPr>
+        <w:t>path</w:t>
+      </w:r>
+      <w:proofErr w:type="gramEnd"/>
+      <w:r>
+        <w:rPr>
+          <w:rStyle w:val="VerbatimChar"/>
+        </w:rPr>
+        <w:t xml:space="preserve"> and other document properties. </w:t>
       </w:r>
     </w:p>
     <w:p>
@@ -2849,6 +3064,7 @@
         </w:rPr>
         <w:t xml:space="preserve">Void </w:t>
       </w:r>
+      <w:proofErr w:type="spellStart"/>
       <w:r>
         <w:rPr>
           <w:rFonts w:ascii="Consolas" w:hAnsi="Consolas"/>
@@ -2858,12 +3074,45 @@
         </w:rPr>
         <w:t>DocOpen</w:t>
       </w:r>
+      <w:proofErr w:type="spellEnd"/>
       <w:r>
         <w:rPr>
           <w:rFonts w:ascii="Consolas" w:hAnsi="Consolas"/>
           <w:sz w:val="22"/>
         </w:rPr>
-        <w:t>(string docId, OpenMode mode)</w:t>
+        <w:t xml:space="preserve">(string </w:t>
+      </w:r>
+      <w:proofErr w:type="spellStart"/>
+      <w:r>
+        <w:rPr>
+          <w:rFonts w:ascii="Consolas" w:hAnsi="Consolas"/>
+          <w:sz w:val="22"/>
+        </w:rPr>
+        <w:t>docId</w:t>
+      </w:r>
+      <w:proofErr w:type="spellEnd"/>
+      <w:r>
+        <w:rPr>
+          <w:rFonts w:ascii="Consolas" w:hAnsi="Consolas"/>
+          <w:sz w:val="22"/>
+        </w:rPr>
+        <w:t xml:space="preserve">, </w:t>
+      </w:r>
+      <w:proofErr w:type="spellStart"/>
+      <w:r>
+        <w:rPr>
+          <w:rFonts w:ascii="Consolas" w:hAnsi="Consolas"/>
+          <w:sz w:val="22"/>
+        </w:rPr>
+        <w:t>OpenMode</w:t>
+      </w:r>
+      <w:proofErr w:type="spellEnd"/>
+      <w:r>
+        <w:rPr>
+          <w:rFonts w:ascii="Consolas" w:hAnsi="Consolas"/>
+          <w:sz w:val="22"/>
+        </w:rPr>
+        <w:t xml:space="preserve"> mode)</w:t>
       </w:r>
     </w:p>
     <w:p>
@@ -2889,14 +3138,39 @@
           <w:rFonts w:ascii="Consolas" w:hAnsi="Consolas"/>
           <w:sz w:val="22"/>
         </w:rPr>
-        <w:t xml:space="preserve">Gets triggered when Callbacktype of </w:t>
-      </w:r>
+        <w:t xml:space="preserve">Gets triggered when </w:t>
+      </w:r>
+      <w:proofErr w:type="spellStart"/>
       <w:r>
         <w:rPr>
           <w:rFonts w:ascii="Consolas" w:hAnsi="Consolas"/>
           <w:sz w:val="22"/>
         </w:rPr>
-        <w:t xml:space="preserve">CallbackType.CALLBACK_OPEN </w:t>
+        <w:t>Callbacktype</w:t>
+      </w:r>
+      <w:proofErr w:type="spellEnd"/>
+      <w:r>
+        <w:rPr>
+          <w:rFonts w:ascii="Consolas" w:hAnsi="Consolas"/>
+          <w:sz w:val="22"/>
+        </w:rPr>
+        <w:t xml:space="preserve"> of </w:t>
+      </w:r>
+      <w:proofErr w:type="spellStart"/>
+      <w:r>
+        <w:rPr>
+          <w:rFonts w:ascii="Consolas" w:hAnsi="Consolas"/>
+          <w:sz w:val="22"/>
+        </w:rPr>
+        <w:t>CallbackType.CALLBACK_OPEN</w:t>
+      </w:r>
+      <w:proofErr w:type="spellEnd"/>
+      <w:r>
+        <w:rPr>
+          <w:rFonts w:ascii="Consolas" w:hAnsi="Consolas"/>
+          <w:sz w:val="22"/>
+        </w:rPr>
+        <w:t xml:space="preserve"> </w:t>
       </w:r>
       <w:r>
         <w:rPr>
@@ -2971,7 +3245,15 @@
           <w:rFonts w:ascii="Consolas" w:hAnsi="Consolas"/>
           <w:sz w:val="22"/>
         </w:rPr>
-        <w:t>void IDMSConnector.</w:t>
+        <w:t xml:space="preserve">void </w:t>
+      </w:r>
+      <w:proofErr w:type="spellStart"/>
+      <w:r>
+        <w:rPr>
+          <w:rFonts w:ascii="Consolas" w:hAnsi="Consolas"/>
+          <w:sz w:val="22"/>
+        </w:rPr>
+        <w:t>IDMSConnector.</w:t>
       </w:r>
       <w:r>
         <w:rPr>
@@ -2982,12 +3264,61 @@
         </w:rPr>
         <w:t>DocSave</w:t>
       </w:r>
+      <w:proofErr w:type="spellEnd"/>
       <w:r>
         <w:rPr>
           <w:rFonts w:ascii="Consolas" w:hAnsi="Consolas"/>
           <w:sz w:val="22"/>
         </w:rPr>
-        <w:t>(string docId, string targetFileName, out string newDocId)</w:t>
+        <w:t xml:space="preserve">(string </w:t>
+      </w:r>
+      <w:proofErr w:type="spellStart"/>
+      <w:r>
+        <w:rPr>
+          <w:rFonts w:ascii="Consolas" w:hAnsi="Consolas"/>
+          <w:sz w:val="22"/>
+        </w:rPr>
+        <w:t>docId</w:t>
+      </w:r>
+      <w:proofErr w:type="spellEnd"/>
+      <w:r>
+        <w:rPr>
+          <w:rFonts w:ascii="Consolas" w:hAnsi="Consolas"/>
+          <w:sz w:val="22"/>
+        </w:rPr>
+        <w:t xml:space="preserve">, string </w:t>
+      </w:r>
+      <w:proofErr w:type="spellStart"/>
+      <w:r>
+        <w:rPr>
+          <w:rFonts w:ascii="Consolas" w:hAnsi="Consolas"/>
+          <w:sz w:val="22"/>
+        </w:rPr>
+        <w:t>targetFileName</w:t>
+      </w:r>
+      <w:proofErr w:type="spellEnd"/>
+      <w:r>
+        <w:rPr>
+          <w:rFonts w:ascii="Consolas" w:hAnsi="Consolas"/>
+          <w:sz w:val="22"/>
+        </w:rPr>
+        <w:t xml:space="preserve">, out string </w:t>
+      </w:r>
+      <w:proofErr w:type="spellStart"/>
+      <w:r>
+        <w:rPr>
+          <w:rFonts w:ascii="Consolas" w:hAnsi="Consolas"/>
+          <w:sz w:val="22"/>
+        </w:rPr>
+        <w:t>newDocId</w:t>
+      </w:r>
+      <w:proofErr w:type="spellEnd"/>
+      <w:r>
+        <w:rPr>
+          <w:rFonts w:ascii="Consolas" w:hAnsi="Consolas"/>
+          <w:sz w:val="22"/>
+        </w:rPr>
+        <w:t>)</w:t>
       </w:r>
     </w:p>
     <w:p>
@@ -3017,7 +3348,39 @@
           <w:rFonts w:ascii="Consolas" w:hAnsi="Consolas"/>
           <w:sz w:val="22"/>
         </w:rPr>
-        <w:t>Tied to menu items defined with CallbackType.CALLBACK_SAVE or CallbackType.CALLBACK_SAVEAS.</w:t>
+        <w:t xml:space="preserve">Tied to menu items defined with </w:t>
+      </w:r>
+      <w:proofErr w:type="spellStart"/>
+      <w:r>
+        <w:rPr>
+          <w:rFonts w:ascii="Consolas" w:hAnsi="Consolas"/>
+          <w:sz w:val="22"/>
+        </w:rPr>
+        <w:t>CallbackType.CALLBACK_SAVE</w:t>
+      </w:r>
+      <w:proofErr w:type="spellEnd"/>
+      <w:r>
+        <w:rPr>
+          <w:rFonts w:ascii="Consolas" w:hAnsi="Consolas"/>
+          <w:sz w:val="22"/>
+        </w:rPr>
+        <w:t xml:space="preserve"> or </w:t>
+      </w:r>
+      <w:proofErr w:type="spellStart"/>
+      <w:r>
+        <w:rPr>
+          <w:rFonts w:ascii="Consolas" w:hAnsi="Consolas"/>
+          <w:sz w:val="22"/>
+        </w:rPr>
+        <w:t>CallbackType.CALLBACK_SAVEAS</w:t>
+      </w:r>
+      <w:proofErr w:type="spellEnd"/>
+      <w:r>
+        <w:rPr>
+          <w:rFonts w:ascii="Consolas" w:hAnsi="Consolas"/>
+          <w:sz w:val="22"/>
+        </w:rPr>
+        <w:t>.</w:t>
       </w:r>
     </w:p>
     <w:p>
@@ -3138,7 +3501,15 @@
           <w:rFonts w:ascii="Consolas" w:hAnsi="Consolas"/>
           <w:sz w:val="22"/>
         </w:rPr>
-        <w:t>void IDMSConnector.</w:t>
+        <w:t xml:space="preserve">void </w:t>
+      </w:r>
+      <w:proofErr w:type="spellStart"/>
+      <w:r>
+        <w:rPr>
+          <w:rFonts w:ascii="Consolas" w:hAnsi="Consolas"/>
+          <w:sz w:val="22"/>
+        </w:rPr>
+        <w:t>IDMSConnector.</w:t>
       </w:r>
       <w:r>
         <w:rPr>
@@ -3149,18 +3520,65 @@
         </w:rPr>
         <w:t>MenuAction</w:t>
       </w:r>
+      <w:proofErr w:type="spellEnd"/>
       <w:r>
         <w:rPr>
           <w:rFonts w:ascii="Consolas" w:hAnsi="Consolas"/>
           <w:sz w:val="22"/>
         </w:rPr>
-        <w:t>(int menuItemId, string docId)</w:t>
+        <w:t xml:space="preserve">(int </w:t>
+      </w:r>
+      <w:proofErr w:type="spellStart"/>
+      <w:r>
+        <w:rPr>
+          <w:rFonts w:ascii="Consolas" w:hAnsi="Consolas"/>
+          <w:sz w:val="22"/>
+        </w:rPr>
+        <w:t>menuItemId</w:t>
+      </w:r>
+      <w:proofErr w:type="spellEnd"/>
+      <w:r>
+        <w:rPr>
+          <w:rFonts w:ascii="Consolas" w:hAnsi="Consolas"/>
+          <w:sz w:val="22"/>
+        </w:rPr>
+        <w:t xml:space="preserve">, string </w:t>
+      </w:r>
+      <w:proofErr w:type="spellStart"/>
+      <w:r>
+        <w:rPr>
+          <w:rFonts w:ascii="Consolas" w:hAnsi="Consolas"/>
+          <w:sz w:val="22"/>
+        </w:rPr>
+        <w:t>docId</w:t>
+      </w:r>
+      <w:proofErr w:type="spellEnd"/>
+      <w:r>
+        <w:rPr>
+          <w:rFonts w:ascii="Consolas" w:hAnsi="Consolas"/>
+          <w:sz w:val="22"/>
+        </w:rPr>
+        <w:t>)</w:t>
       </w:r>
       <w:r>
         <w:rPr>
           <w:rStyle w:val="VerbatimChar"/>
         </w:rPr>
-        <w:t>string GetConnectorVersion()</w:t>
+        <w:t xml:space="preserve">string </w:t>
+      </w:r>
+      <w:proofErr w:type="spellStart"/>
+      <w:r>
+        <w:rPr>
+          <w:rStyle w:val="VerbatimChar"/>
+        </w:rPr>
+        <w:t>GetConnectorVersion</w:t>
+      </w:r>
+      <w:proofErr w:type="spellEnd"/>
+      <w:r>
+        <w:rPr>
+          <w:rStyle w:val="VerbatimChar"/>
+        </w:rPr>
+        <w:t>()</w:t>
       </w:r>
     </w:p>
     <w:p>
@@ -3191,7 +3609,15 @@
         <w:t>menu item or toolbar button</w:t>
       </w:r>
       <w:r>
-        <w:t xml:space="preserve"> that you’ve added to Power PDF’s UI via Menu.cs.</w:t>
+        <w:t xml:space="preserve"> that you’ve added to Power PDF’s UI via </w:t>
+      </w:r>
+      <w:proofErr w:type="spellStart"/>
+      <w:r>
+        <w:t>Menu.cs</w:t>
+      </w:r>
+      <w:proofErr w:type="spellEnd"/>
+      <w:r>
+        <w:t>.</w:t>
       </w:r>
     </w:p>
     <w:p>
@@ -3209,7 +3635,31 @@
         </w:numPr>
       </w:pPr>
       <w:r>
-        <w:t>The value of menuItemId will correspond to the ItemId enum values you’ve defined</w:t>
+        <w:t xml:space="preserve">The value of </w:t>
+      </w:r>
+      <w:proofErr w:type="spellStart"/>
+      <w:r>
+        <w:t>menuItemId</w:t>
+      </w:r>
+      <w:proofErr w:type="spellEnd"/>
+      <w:r>
+        <w:t xml:space="preserve"> will correspond to the </w:t>
+      </w:r>
+      <w:proofErr w:type="spellStart"/>
+      <w:r>
+        <w:t>ItemId</w:t>
+      </w:r>
+      <w:proofErr w:type="spellEnd"/>
+      <w:r>
+        <w:t xml:space="preserve"> </w:t>
+      </w:r>
+      <w:proofErr w:type="spellStart"/>
+      <w:r>
+        <w:t>enum</w:t>
+      </w:r>
+      <w:proofErr w:type="spellEnd"/>
+      <w:r>
+        <w:t xml:space="preserve"> values you’ve defined</w:t>
       </w:r>
     </w:p>
     <w:p>
@@ -3238,11 +3688,19 @@
         <w:lastRenderedPageBreak/>
         <w:t xml:space="preserve"> </w:t>
       </w:r>
-      <w:bookmarkStart w:id="19" w:name="_Toc203583655"/>
-      <w:r>
-        <w:t>Changes in PropertySheet2.cs</w:t>
+      <w:bookmarkStart w:id="19" w:name="_Toc203652348"/>
+      <w:r>
+        <w:t xml:space="preserve">Changes in </w:t>
+      </w:r>
+      <w:proofErr w:type="spellStart"/>
+      <w:r>
+        <w:t>ConfigurationControl</w:t>
+      </w:r>
+      <w:r>
+        <w:t>.cs</w:t>
       </w:r>
       <w:bookmarkEnd w:id="19"/>
+      <w:proofErr w:type="spellEnd"/>
     </w:p>
     <w:p>
       <w:pPr>
@@ -3292,8 +3750,13 @@
           <w:numId w:val="24"/>
         </w:numPr>
       </w:pPr>
-      <w:r>
-        <w:t>CurrentDocumentBluePrint solution has two fields API URL and Secret storing values to Registry.</w:t>
+      <w:proofErr w:type="spellStart"/>
+      <w:r>
+        <w:t>CurrentDocumentBluePrint</w:t>
+      </w:r>
+      <w:proofErr w:type="spellEnd"/>
+      <w:r>
+        <w:t xml:space="preserve"> solution has two fields API URL and Secret storing values to Registry.</w:t>
       </w:r>
     </w:p>
     <w:p>
@@ -3312,14 +3775,16 @@
       <w:pPr>
         <w:pStyle w:val="Heading2"/>
       </w:pPr>
-      <w:bookmarkStart w:id="20" w:name="_Toc203583656"/>
+      <w:bookmarkStart w:id="20" w:name="_Toc203652349"/>
       <w:r>
         <w:t xml:space="preserve">Change </w:t>
       </w:r>
+      <w:proofErr w:type="spellStart"/>
       <w:r>
         <w:t>GuidAttribute</w:t>
       </w:r>
       <w:bookmarkEnd w:id="20"/>
+      <w:proofErr w:type="spellEnd"/>
     </w:p>
     <w:p>
       <w:pPr>
@@ -3328,7 +3793,23 @@
     </w:p>
     <w:p>
       <w:r>
-        <w:t xml:space="preserve">In Connector.cs change GUIDAttribute to a new GUID by generating one using Tools -&gt; Create GUID </w:t>
+        <w:t xml:space="preserve">In </w:t>
+      </w:r>
+      <w:proofErr w:type="spellStart"/>
+      <w:r>
+        <w:t>Connector.cs</w:t>
+      </w:r>
+      <w:proofErr w:type="spellEnd"/>
+      <w:r>
+        <w:t xml:space="preserve"> change </w:t>
+      </w:r>
+      <w:proofErr w:type="spellStart"/>
+      <w:r>
+        <w:t>GUIDAttribute</w:t>
+      </w:r>
+      <w:proofErr w:type="spellEnd"/>
+      <w:r>
+        <w:t xml:space="preserve"> to a new GUID by generating one using Tools -&gt; Create GUID </w:t>
       </w:r>
     </w:p>
     <w:p>
@@ -3379,7 +3860,7 @@
       <w:pPr>
         <w:pStyle w:val="Heading2"/>
       </w:pPr>
-      <w:bookmarkStart w:id="21" w:name="_Toc203583657"/>
+      <w:bookmarkStart w:id="21" w:name="_Toc203652350"/>
       <w:r>
         <w:lastRenderedPageBreak/>
         <w:t>Build Settings</w:t>
@@ -3433,18 +3914,31 @@
       <w:r>
         <w:t xml:space="preserve">Optionally, set Assembly Version to </w:t>
       </w:r>
-      <w:r>
-        <w:t>AssemblyVersion("1.0.*")]</w:t>
-      </w:r>
-      <w:r>
-        <w:t xml:space="preserve"> and Sign the assembly by providing strong name file.</w:t>
+      <w:proofErr w:type="spellStart"/>
+      <w:r>
+        <w:t>AssemblyVersion</w:t>
+      </w:r>
+      <w:proofErr w:type="spellEnd"/>
+      <w:r>
+        <w:t>("1.0.*")]</w:t>
+      </w:r>
+      <w:r>
+        <w:t xml:space="preserve"> and </w:t>
+      </w:r>
+      <w:proofErr w:type="gramStart"/>
+      <w:r>
+        <w:t>Sign</w:t>
+      </w:r>
+      <w:proofErr w:type="gramEnd"/>
+      <w:r>
+        <w:t xml:space="preserve"> the assembly by providing strong name file.</w:t>
       </w:r>
     </w:p>
     <w:p>
       <w:pPr>
         <w:pStyle w:val="Heading2"/>
       </w:pPr>
-      <w:bookmarkStart w:id="22" w:name="_Toc203583658"/>
+      <w:bookmarkStart w:id="22" w:name="_Toc203652351"/>
       <w:r>
         <w:t>Release</w:t>
       </w:r>
@@ -3553,12 +4047,12 @@
         <w:pStyle w:val="Heading1"/>
       </w:pPr>
       <w:bookmarkStart w:id="23" w:name="deploying-the-connector"/>
-      <w:bookmarkEnd w:id="14"/>
+      <w:bookmarkEnd w:id="13"/>
       <w:r>
         <w:lastRenderedPageBreak/>
         <w:t xml:space="preserve"> </w:t>
       </w:r>
-      <w:bookmarkStart w:id="24" w:name="_Toc203583659"/>
+      <w:bookmarkStart w:id="24" w:name="_Toc203652352"/>
       <w:r>
         <w:t>Deploying the Connector</w:t>
       </w:r>
@@ -3568,7 +4062,7 @@
       <w:pPr>
         <w:pStyle w:val="Heading2"/>
       </w:pPr>
-      <w:bookmarkStart w:id="25" w:name="_Toc203583660"/>
+      <w:bookmarkStart w:id="25" w:name="_Toc203652353"/>
       <w:r>
         <w:t>Copy DLL and its Dependencies</w:t>
       </w:r>
@@ -3602,12 +4096,14 @@
           <w:numId w:val="7"/>
         </w:numPr>
       </w:pPr>
+      <w:proofErr w:type="gramStart"/>
       <w:r>
         <w:rPr>
           <w:rStyle w:val="VerbatimChar"/>
         </w:rPr>
         <w:t>YourConnector.dll</w:t>
       </w:r>
+      <w:proofErr w:type="gramEnd"/>
     </w:p>
     <w:p>
       <w:pPr>
@@ -3635,8 +4131,8 @@
       <w:pPr>
         <w:pStyle w:val="Heading2"/>
       </w:pPr>
-      <w:bookmarkStart w:id="26" w:name="_Toc203583661"/>
-      <w:bookmarkStart w:id="27" w:name="modifying-publishmode.xml"/>
+      <w:bookmarkStart w:id="26" w:name="modifying-publishmode.xml"/>
+      <w:bookmarkStart w:id="27" w:name="_Toc203652354"/>
       <w:bookmarkEnd w:id="23"/>
       <w:r>
         <w:t xml:space="preserve">Modify </w:t>
@@ -3647,7 +4143,7 @@
         </w:rPr>
         <w:t>PublishMode.xml</w:t>
       </w:r>
-      <w:bookmarkEnd w:id="26"/>
+      <w:bookmarkEnd w:id="27"/>
     </w:p>
     <w:p>
       <w:pPr>
@@ -3696,18 +4192,44 @@
         </w:numPr>
       </w:pPr>
       <w:r>
-        <w:t>All the entries added in Menu.cs mode should be added to this file itemID starting from 0</w:t>
-      </w:r>
-    </w:p>
-    <w:p>
-      <w:r>
-        <w:t>Eg:</w:t>
-      </w:r>
-    </w:p>
-    <w:p>
-      <w:r>
-        <w:t xml:space="preserve"> Menu.cs</w:t>
-      </w:r>
+        <w:t xml:space="preserve">All the entries added in </w:t>
+      </w:r>
+      <w:proofErr w:type="spellStart"/>
+      <w:r>
+        <w:t>Menu.cs</w:t>
+      </w:r>
+      <w:proofErr w:type="spellEnd"/>
+      <w:r>
+        <w:t xml:space="preserve"> mode should be added to this file </w:t>
+      </w:r>
+      <w:proofErr w:type="spellStart"/>
+      <w:r>
+        <w:t>itemID</w:t>
+      </w:r>
+      <w:proofErr w:type="spellEnd"/>
+      <w:r>
+        <w:t xml:space="preserve"> starting from 0</w:t>
+      </w:r>
+    </w:p>
+    <w:p>
+      <w:proofErr w:type="spellStart"/>
+      <w:r>
+        <w:t>Eg</w:t>
+      </w:r>
+      <w:proofErr w:type="spellEnd"/>
+      <w:r>
+        <w:t>:</w:t>
+      </w:r>
+    </w:p>
+    <w:p>
+      <w:r>
+        <w:t xml:space="preserve"> </w:t>
+      </w:r>
+      <w:proofErr w:type="spellStart"/>
+      <w:r>
+        <w:t>Menu.cs</w:t>
+      </w:r>
+      <w:proofErr w:type="spellEnd"/>
     </w:p>
     <w:p>
       <w:pPr>
@@ -3768,6 +4290,7 @@
         </w:rPr>
         <w:t xml:space="preserve"> </w:t>
       </w:r>
+      <w:proofErr w:type="spellStart"/>
       <w:r>
         <w:rPr>
           <w:rFonts w:ascii="Cascadia Mono" w:hAnsi="Cascadia Mono" w:cs="Cascadia Mono"/>
@@ -3778,6 +4301,7 @@
         </w:rPr>
         <w:t>MenuItemDefinition</w:t>
       </w:r>
+      <w:proofErr w:type="spellEnd"/>
       <w:r>
         <w:rPr>
           <w:rFonts w:ascii="Cascadia Mono" w:hAnsi="Cascadia Mono" w:cs="Cascadia Mono"/>
@@ -3788,6 +4312,7 @@
         </w:rPr>
         <w:t xml:space="preserve">( </w:t>
       </w:r>
+      <w:proofErr w:type="spellStart"/>
       <w:r>
         <w:rPr>
           <w:rFonts w:ascii="Cascadia Mono" w:hAnsi="Cascadia Mono" w:cs="Cascadia Mono"/>
@@ -3806,7 +4331,18 @@
           <w:szCs w:val="19"/>
           <w:highlight w:val="white"/>
         </w:rPr>
-        <w:t xml:space="preserve">.TryMe, </w:t>
+        <w:t>.TryMe</w:t>
+      </w:r>
+      <w:proofErr w:type="spellEnd"/>
+      <w:r>
+        <w:rPr>
+          <w:rFonts w:ascii="Cascadia Mono" w:hAnsi="Cascadia Mono" w:cs="Cascadia Mono"/>
+          <w:color w:val="000000"/>
+          <w:sz w:val="19"/>
+          <w:szCs w:val="19"/>
+          <w:highlight w:val="white"/>
+        </w:rPr>
+        <w:t xml:space="preserve">, </w:t>
       </w:r>
       <w:r>
         <w:rPr>
@@ -3816,7 +4352,29 @@
           <w:szCs w:val="19"/>
           <w:highlight w:val="white"/>
         </w:rPr>
-        <w:t>"MenuTryMe"</w:t>
+        <w:t>"</w:t>
+      </w:r>
+      <w:proofErr w:type="spellStart"/>
+      <w:r>
+        <w:rPr>
+          <w:rFonts w:ascii="Cascadia Mono" w:hAnsi="Cascadia Mono" w:cs="Cascadia Mono"/>
+          <w:color w:val="A31515"/>
+          <w:sz w:val="19"/>
+          <w:szCs w:val="19"/>
+          <w:highlight w:val="white"/>
+        </w:rPr>
+        <w:t>MenuTryMe</w:t>
+      </w:r>
+      <w:proofErr w:type="spellEnd"/>
+      <w:r>
+        <w:rPr>
+          <w:rFonts w:ascii="Cascadia Mono" w:hAnsi="Cascadia Mono" w:cs="Cascadia Mono"/>
+          <w:color w:val="A31515"/>
+          <w:sz w:val="19"/>
+          <w:szCs w:val="19"/>
+          <w:highlight w:val="white"/>
+        </w:rPr>
+        <w:t>"</w:t>
       </w:r>
       <w:r>
         <w:rPr>
@@ -3896,7 +4454,29 @@
           <w:szCs w:val="19"/>
           <w:highlight w:val="white"/>
         </w:rPr>
-        <w:t>"Image_Open"</w:t>
+        <w:t>"</w:t>
+      </w:r>
+      <w:proofErr w:type="spellStart"/>
+      <w:r>
+        <w:rPr>
+          <w:rFonts w:ascii="Cascadia Mono" w:hAnsi="Cascadia Mono" w:cs="Cascadia Mono"/>
+          <w:color w:val="A31515"/>
+          <w:sz w:val="19"/>
+          <w:szCs w:val="19"/>
+          <w:highlight w:val="white"/>
+        </w:rPr>
+        <w:t>Image_Open</w:t>
+      </w:r>
+      <w:proofErr w:type="spellEnd"/>
+      <w:r>
+        <w:rPr>
+          <w:rFonts w:ascii="Cascadia Mono" w:hAnsi="Cascadia Mono" w:cs="Cascadia Mono"/>
+          <w:color w:val="A31515"/>
+          <w:sz w:val="19"/>
+          <w:szCs w:val="19"/>
+          <w:highlight w:val="white"/>
+        </w:rPr>
+        <w:t>"</w:t>
       </w:r>
       <w:r>
         <w:rPr>
@@ -3956,7 +4536,29 @@
           <w:szCs w:val="19"/>
           <w:highlight w:val="white"/>
         </w:rPr>
-        <w:t>"Image_Open_Small"</w:t>
+        <w:t>"</w:t>
+      </w:r>
+      <w:proofErr w:type="spellStart"/>
+      <w:r>
+        <w:rPr>
+          <w:rFonts w:ascii="Cascadia Mono" w:hAnsi="Cascadia Mono" w:cs="Cascadia Mono"/>
+          <w:color w:val="A31515"/>
+          <w:sz w:val="19"/>
+          <w:szCs w:val="19"/>
+          <w:highlight w:val="white"/>
+        </w:rPr>
+        <w:t>Image_Open_Small</w:t>
+      </w:r>
+      <w:proofErr w:type="spellEnd"/>
+      <w:r>
+        <w:rPr>
+          <w:rFonts w:ascii="Cascadia Mono" w:hAnsi="Cascadia Mono" w:cs="Cascadia Mono"/>
+          <w:color w:val="A31515"/>
+          <w:sz w:val="19"/>
+          <w:szCs w:val="19"/>
+          <w:highlight w:val="white"/>
+        </w:rPr>
+        <w:t>"</w:t>
       </w:r>
       <w:r>
         <w:rPr>
@@ -4060,7 +4662,7 @@
         <w:pStyle w:val="Heading2"/>
       </w:pPr>
       <w:bookmarkStart w:id="28" w:name="build-settings"/>
-      <w:bookmarkEnd w:id="27"/>
+      <w:bookmarkEnd w:id="26"/>
     </w:p>
     <w:p>
       <w:pPr>
@@ -4084,7 +4686,15 @@
         <w:t xml:space="preserve">hese lines are added in the section </w:t>
       </w:r>
       <w:r>
-        <w:t>&lt;toolbar name="connectors" shortKey ="N"&gt;</w:t>
+        <w:t xml:space="preserve">&lt;toolbar name="connectors" </w:t>
+      </w:r>
+      <w:proofErr w:type="spellStart"/>
+      <w:r>
+        <w:t>shortKey</w:t>
+      </w:r>
+      <w:proofErr w:type="spellEnd"/>
+      <w:r>
+        <w:t xml:space="preserve"> ="N"&gt;</w:t>
       </w:r>
     </w:p>
     <w:p>
@@ -4105,72 +4715,209 @@
           <w:i/>
           <w:iCs/>
         </w:rPr>
-        <w:t>&lt;PFFGroup name="connector::CurrentDocumentBluePrint" GroupType="PFFTitleBlock"                    autoZip="0"&gt;</w:t>
-      </w:r>
-    </w:p>
-    <w:p>
-      <w:pPr>
-        <w:pStyle w:val="BodyText"/>
+        <w:t>&lt;</w:t>
+      </w:r>
+      <w:proofErr w:type="spellStart"/>
+      <w:r>
         <w:rPr>
           <w:i/>
           <w:iCs/>
         </w:rPr>
-      </w:pPr>
+        <w:t>PFFGroup</w:t>
+      </w:r>
+      <w:proofErr w:type="spellEnd"/>
       <w:r>
         <w:rPr>
           <w:i/>
           <w:iCs/>
         </w:rPr>
-        <w:tab/>
-        <w:t>&lt;PFFButton name="connector::tool::CurrentDocumentBluePrint:menuItem0"/&gt;</w:t>
-      </w:r>
+        <w:t xml:space="preserve"> name="</w:t>
+      </w:r>
+      <w:proofErr w:type="gramStart"/>
       <w:r>
         <w:rPr>
           <w:i/>
           <w:iCs/>
         </w:rPr>
-        <w:tab/>
-      </w:r>
-    </w:p>
-    <w:p>
-      <w:pPr>
-        <w:pStyle w:val="BodyText"/>
+        <w:t>connector::</w:t>
+      </w:r>
+      <w:proofErr w:type="spellStart"/>
+      <w:proofErr w:type="gramEnd"/>
+      <w:r>
         <w:rPr>
           <w:i/>
           <w:iCs/>
         </w:rPr>
-      </w:pPr>
+        <w:t>CurrentDocumentBluePrint</w:t>
+      </w:r>
+      <w:proofErr w:type="spellEnd"/>
       <w:r>
         <w:rPr>
           <w:i/>
           <w:iCs/>
         </w:rPr>
-        <w:t>&lt;/PFFGroup&gt;</w:t>
-      </w:r>
-    </w:p>
-    <w:p>
-      <w:pPr>
-        <w:pStyle w:val="BodyText"/>
+        <w:t xml:space="preserve">" </w:t>
+      </w:r>
+      <w:proofErr w:type="spellStart"/>
+      <w:r>
         <w:rPr>
           <w:i/>
           <w:iCs/>
         </w:rPr>
-      </w:pPr>
-    </w:p>
-    <w:p>
-      <w:pPr>
-        <w:pStyle w:val="BodyText"/>
+        <w:t>GroupType</w:t>
+      </w:r>
+      <w:proofErr w:type="spellEnd"/>
+      <w:r>
         <w:rPr>
           <w:i/>
           <w:iCs/>
         </w:rPr>
+        <w:t>="</w:t>
+      </w:r>
+      <w:proofErr w:type="spellStart"/>
+      <w:r>
+        <w:rPr>
+          <w:i/>
+          <w:iCs/>
+        </w:rPr>
+        <w:t>PFFTitleBlock</w:t>
+      </w:r>
+      <w:proofErr w:type="spellEnd"/>
+      <w:r>
+        <w:rPr>
+          <w:i/>
+          <w:iCs/>
+        </w:rPr>
+        <w:t xml:space="preserve">"                    </w:t>
+      </w:r>
+      <w:proofErr w:type="spellStart"/>
+      <w:r>
+        <w:rPr>
+          <w:i/>
+          <w:iCs/>
+        </w:rPr>
+        <w:t>autoZip</w:t>
+      </w:r>
+      <w:proofErr w:type="spellEnd"/>
+      <w:r>
+        <w:rPr>
+          <w:i/>
+          <w:iCs/>
+        </w:rPr>
+        <w:t>="0"&gt;</w:t>
+      </w:r>
+    </w:p>
+    <w:p>
+      <w:pPr>
+        <w:pStyle w:val="BodyText"/>
+        <w:rPr>
+          <w:i/>
+          <w:iCs/>
+        </w:rPr>
+      </w:pPr>
+      <w:r>
+        <w:rPr>
+          <w:i/>
+          <w:iCs/>
+        </w:rPr>
+        <w:tab/>
+        <w:t>&lt;</w:t>
+      </w:r>
+      <w:proofErr w:type="spellStart"/>
+      <w:r>
+        <w:rPr>
+          <w:i/>
+          <w:iCs/>
+        </w:rPr>
+        <w:t>PFFButton</w:t>
+      </w:r>
+      <w:proofErr w:type="spellEnd"/>
+      <w:r>
+        <w:rPr>
+          <w:i/>
+          <w:iCs/>
+        </w:rPr>
+        <w:t xml:space="preserve"> name="</w:t>
+      </w:r>
+      <w:proofErr w:type="gramStart"/>
+      <w:r>
+        <w:rPr>
+          <w:i/>
+          <w:iCs/>
+        </w:rPr>
+        <w:t>connector::tool::</w:t>
+      </w:r>
+      <w:proofErr w:type="gramEnd"/>
+      <w:r>
+        <w:rPr>
+          <w:i/>
+          <w:iCs/>
+        </w:rPr>
+        <w:t>CurrentDocumentBluePrint:menuItem0"/&gt;</w:t>
+      </w:r>
+      <w:r>
+        <w:rPr>
+          <w:i/>
+          <w:iCs/>
+        </w:rPr>
+        <w:tab/>
+      </w:r>
+    </w:p>
+    <w:p>
+      <w:pPr>
+        <w:pStyle w:val="BodyText"/>
+        <w:rPr>
+          <w:i/>
+          <w:iCs/>
+        </w:rPr>
+      </w:pPr>
+      <w:r>
+        <w:rPr>
+          <w:i/>
+          <w:iCs/>
+        </w:rPr>
+        <w:t>&lt;/</w:t>
+      </w:r>
+      <w:proofErr w:type="spellStart"/>
+      <w:r>
+        <w:rPr>
+          <w:i/>
+          <w:iCs/>
+        </w:rPr>
+        <w:t>PFFGroup</w:t>
+      </w:r>
+      <w:proofErr w:type="spellEnd"/>
+      <w:r>
+        <w:rPr>
+          <w:i/>
+          <w:iCs/>
+        </w:rPr>
+        <w:t>&gt;</w:t>
+      </w:r>
+    </w:p>
+    <w:p>
+      <w:pPr>
+        <w:pStyle w:val="BodyText"/>
+        <w:rPr>
+          <w:i/>
+          <w:iCs/>
+        </w:rPr>
+      </w:pPr>
+    </w:p>
+    <w:p>
+      <w:pPr>
+        <w:pStyle w:val="BodyText"/>
+        <w:rPr>
+          <w:i/>
+          <w:iCs/>
+        </w:rPr>
       </w:pPr>
     </w:p>
     <w:p>
       <w:pPr>
         <w:pStyle w:val="Heading2"/>
       </w:pPr>
-      <w:bookmarkStart w:id="30" w:name="_Toc203583662"/>
+      <w:bookmarkStart w:id="30" w:name="_Toc203652355"/>
       <w:r>
         <w:lastRenderedPageBreak/>
         <w:t>Add Group Name</w:t>
@@ -4189,7 +4936,15 @@
         <w:t xml:space="preserve">Go to </w:t>
       </w:r>
       <w:r>
-        <w:t>C:\Program Files (x86)\Kofax\Power PDF 51\Resource\PowerPDF\ENU</w:t>
+        <w:t>C:\Program Files (x86)\Kofax\Power PDF 51\Resource\</w:t>
+      </w:r>
+      <w:proofErr w:type="spellStart"/>
+      <w:r>
+        <w:t>PowerPDF</w:t>
+      </w:r>
+      <w:proofErr w:type="spellEnd"/>
+      <w:r>
+        <w:t>\ENU</w:t>
       </w:r>
       <w:r>
         <w:t xml:space="preserve"> </w:t>
@@ -4231,7 +4986,28 @@
         <w:ind w:left="1080"/>
       </w:pPr>
       <w:r>
-        <w:t>&lt;PFFGroup name="connector::CurrentDocumentBluePrint" title="Blueprint" /&gt;</w:t>
+        <w:t>&lt;</w:t>
+      </w:r>
+      <w:proofErr w:type="spellStart"/>
+      <w:r>
+        <w:t>PFFGroup</w:t>
+      </w:r>
+      <w:proofErr w:type="spellEnd"/>
+      <w:r>
+        <w:t xml:space="preserve"> name="</w:t>
+      </w:r>
+      <w:proofErr w:type="gramStart"/>
+      <w:r>
+        <w:t>connector::</w:t>
+      </w:r>
+      <w:proofErr w:type="spellStart"/>
+      <w:proofErr w:type="gramEnd"/>
+      <w:r>
+        <w:t>CurrentDocumentBluePrint</w:t>
+      </w:r>
+      <w:proofErr w:type="spellEnd"/>
+      <w:r>
+        <w:t>" title="Blueprint" /&gt;</w:t>
       </w:r>
     </w:p>
     <w:p>
@@ -4295,7 +5071,7 @@
       <w:pPr>
         <w:pStyle w:val="Heading2"/>
       </w:pPr>
-      <w:bookmarkStart w:id="31" w:name="_Toc203583663"/>
+      <w:bookmarkStart w:id="31" w:name="_Toc203652356"/>
       <w:r>
         <w:t>Register DLL</w:t>
       </w:r>
@@ -4355,7 +5131,23 @@
         <w:ind w:left="720"/>
       </w:pPr>
       <w:r>
-        <w:t>If you want to unregister for any reason use the below command</w:t>
+        <w:t xml:space="preserve">If you want to </w:t>
+      </w:r>
+      <w:proofErr w:type="gramStart"/>
+      <w:r>
+        <w:t>unregister</w:t>
+      </w:r>
+      <w:proofErr w:type="gramEnd"/>
+      <w:r>
+        <w:t xml:space="preserve"> for any </w:t>
+      </w:r>
+      <w:proofErr w:type="gramStart"/>
+      <w:r>
+        <w:t>reason</w:t>
+      </w:r>
+      <w:proofErr w:type="gramEnd"/>
+      <w:r>
+        <w:t xml:space="preserve"> use the below command</w:t>
       </w:r>
     </w:p>
     <w:p>
@@ -4433,7 +5225,7 @@
       <w:pPr>
         <w:pStyle w:val="Heading2"/>
       </w:pPr>
-      <w:bookmarkStart w:id="32" w:name="_Toc203583664"/>
+      <w:bookmarkStart w:id="32" w:name="_Toc203652357"/>
       <w:r>
         <w:t>Clear Cache</w:t>
       </w:r>
@@ -4457,7 +5249,31 @@
         <w:t xml:space="preserve"> </w:t>
       </w:r>
       <w:r>
-        <w:t>%appdata%\Kofax\PDF\PowerPDF\UILayout\Publish.xml</w:t>
+        <w:t>%</w:t>
+      </w:r>
+      <w:proofErr w:type="spellStart"/>
+      <w:r>
+        <w:t>appdata</w:t>
+      </w:r>
+      <w:proofErr w:type="spellEnd"/>
+      <w:r>
+        <w:t>%\Kofax\PDF\</w:t>
+      </w:r>
+      <w:proofErr w:type="spellStart"/>
+      <w:r>
+        <w:t>PowerPDF</w:t>
+      </w:r>
+      <w:proofErr w:type="spellEnd"/>
+      <w:r>
+        <w:t>\</w:t>
+      </w:r>
+      <w:proofErr w:type="spellStart"/>
+      <w:r>
+        <w:t>UILayout</w:t>
+      </w:r>
+      <w:proofErr w:type="spellEnd"/>
+      <w:r>
+        <w:t>\Publish.xml</w:t>
       </w:r>
     </w:p>
     <w:p>
@@ -4492,7 +5308,7 @@
 <w:numbering xmlns:wpc="http://schemas.microsoft.com/office/word/2010/wordprocessingCanvas" xmlns:cx="http://schemas.microsoft.com/office/drawing/2014/chartex" xmlns:cx1="http://schemas.microsoft.com/office/drawing/2015/9/8/chartex" xmlns:cx2="http://schemas.microsoft.com/office/drawing/2015/10/21/chartex" xmlns:cx3="http://schemas.microsoft.com/office/drawing/2016/5/9/chartex" xmlns:cx4="http://schemas.microsoft.com/office/drawing/2016/5/10/chartex" xmlns:cx5="http://schemas.microsoft.com/office/drawing/2016/5/11/chartex" xmlns:cx6="http://schemas.microsoft.com/office/drawing/2016/5/12/chartex" xmlns:cx7="http://schemas.microsoft.com/office/drawing/2016/5/13/chartex" xmlns:cx8="http://schemas.microsoft.com/office/drawing/2016/5/14/chartex" xmlns:mc="http://schemas.openxmlformats.org/markup-compatibility/2006" xmlns:aink="http://schemas.microsoft.com/office/drawing/2016/ink" xmlns:am3d="http://schemas.microsoft.com/office/drawing/2017/model3d" xmlns:o="urn:schemas-microsoft-com:office:office" xmlns:oel="http://schemas.microsoft.com/office/2019/extlst" xmlns:r="http://schemas.openxmlformats.org/officeDocument/2006/relationships" xmlns:m="http://schemas.openxmlformats.org/officeDocument/2006/math" xmlns:v="urn:schemas-microsoft-com:vml" xmlns:wp14="http://schemas.microsoft.com/office/word/2010/wordprocessingDrawing" xmlns:wp="http://schemas.openxmlformats.org/drawingml/2006/wordprocessingDrawing" xmlns:w10="urn:schemas-microsoft-com:office:word" xmlns:w="http://schemas.openxmlformats.org/wordprocessingml/2006/main" xmlns:w14="http://schemas.microsoft.com/office/word/2010/wordml" xmlns:w15="http://schemas.microsoft.com/office/word/2012/wordml" xmlns:w16cex="http://schemas.microsoft.com/office/word/2018/wordml/cex" xmlns:w16cid="http://schemas.microsoft.com/office/word/2016/wordml/cid" xmlns:w16="http://schemas.microsoft.com/office/word/2018/wordml" xmlns:w16du="http://schemas.microsoft.com/office/word/2023/wordml/word16du" xmlns:w16sdtdh="http://schemas.microsoft.com/office/word/2020/wordml/sdtdatahash" xmlns:w16sdtfl="http://schemas.microsoft.com/office/word/2024/wordml/sdtformatlock" xmlns:w16se="http://schemas.microsoft.com/office/word/2015/wordml/symex" xmlns:wpg="http://schemas.microsoft.com/office/word/2010/wordprocessingGroup" xmlns:wpi="http://schemas.microsoft.com/office/word/2010/wordprocessingInk" xmlns:wne="http://schemas.microsoft.com/office/word/2006/wordml" xmlns:wps="http://schemas.microsoft.com/office/word/2010/wordprocessingShape" mc:Ignorable="w14 w15 w16se w16cid w16 w16cex w16sdtdh w16sdtfl w16du wp14">
   <w:numPicBullet w:numPicBulletId="0">
     <w:pict>
-      <v:rect id="_x0000_i1032" style="width:0;height:1.5pt" o:hralign="center" o:bullet="t" o:hrstd="t" o:hr="t"/>
+      <v:rect id="_x0000_i1036" style="width:0;height:1.5pt" o:hralign="center" o:bullet="t" o:hrstd="t" o:hr="t"/>
     </w:pict>
   </w:numPicBullet>
   <w:abstractNum w:abstractNumId="0" w15:restartNumberingAfterBreak="0">

</xml_diff>